<commit_message>
Init and add project
</commit_message>
<xml_diff>
--- a/Readme.docx
+++ b/Readme.docx
@@ -10,16 +10,16 @@
         <w:rPr>
           <w:rFonts w:ascii="Lato" w:hAnsi="Lato"/>
           <w:color w:val="333333"/>
-          <w:sz w:val="47"/>
-          <w:szCs w:val="47"/>
-        </w:rPr>
-      </w:pPr>
-      <w:r>
-        <w:rPr>
-          <w:rFonts w:ascii="Lato" w:hAnsi="Lato"/>
-          <w:color w:val="333333"/>
-          <w:sz w:val="47"/>
-          <w:szCs w:val="47"/>
+          <w:sz w:val="45"/>
+          <w:szCs w:val="45"/>
+        </w:rPr>
+      </w:pPr>
+      <w:r>
+        <w:rPr>
+          <w:rFonts w:ascii="Lato" w:hAnsi="Lato"/>
+          <w:color w:val="333333"/>
+          <w:sz w:val="45"/>
+          <w:szCs w:val="45"/>
         </w:rPr>
         <w:t>Project 1</w:t>
       </w:r>
@@ -48,17 +48,25 @@
     </w:p>
     <w:p>
       <w:pPr>
+        <w:shd w:val="clear" w:color="auto" w:fill="FFFFFF"/>
         <w:spacing w:before="240" w:after="240"/>
         <w:rPr>
-          <w:rFonts w:ascii="Times New Roman" w:hAnsi="Times New Roman"/>
-        </w:rPr>
-      </w:pPr>
-      <w:r>
-        <w:rPr>
+          <w:rFonts w:ascii="Lato" w:hAnsi="Lato"/>
+          <w:color w:val="333333"/>
+          <w:sz w:val="23"/>
+          <w:szCs w:val="23"/>
+        </w:rPr>
+      </w:pPr>
+      <w:r>
+        <w:rPr>
+          <w:rFonts w:ascii="Lato" w:hAnsi="Lato"/>
           <w:noProof/>
-        </w:rPr>
-        <w:pict w14:anchorId="7991AA69">
-          <v:rect id="_x0000_i1028" alt="" style="width:468pt;height:.05pt;mso-width-percent:0;mso-height-percent:0;mso-width-percent:0;mso-height-percent:0" o:hralign="center" o:hrstd="t" o:hrnoshade="t" o:hr="t" fillcolor="#333" stroked="f"/>
+          <w:color w:val="333333"/>
+          <w:sz w:val="23"/>
+          <w:szCs w:val="23"/>
+        </w:rPr>
+        <w:pict w14:anchorId="47BDB063">
+          <v:rect id="_x0000_i1028" alt="" style="width:468pt;height:.05pt;mso-width-percent:0;mso-height-percent:0;mso-width-percent:0;mso-height-percent:0" o:hralign="center" o:hrstd="t" o:hr="t" fillcolor="#a0a0a0" stroked="f"/>
         </w:pict>
       </w:r>
     </w:p>
@@ -81,22 +89,52 @@
           <w:sz w:val="23"/>
           <w:szCs w:val="23"/>
         </w:rPr>
-        <w:t>Name: Ali Baker Sid: 2100518</w:t>
-      </w:r>
-    </w:p>
-    <w:p>
-      <w:pPr>
+        <w:t xml:space="preserve">Name: Ali Baker </w:t>
+      </w:r>
+    </w:p>
+    <w:p>
+      <w:pPr>
+        <w:pStyle w:val="NormalWeb"/>
+        <w:shd w:val="clear" w:color="auto" w:fill="FFFFFF"/>
+        <w:spacing w:before="0" w:beforeAutospacing="0" w:after="240" w:afterAutospacing="0"/>
+        <w:rPr>
+          <w:rFonts w:ascii="Lato" w:hAnsi="Lato"/>
+          <w:color w:val="333333"/>
+          <w:sz w:val="23"/>
+          <w:szCs w:val="23"/>
+        </w:rPr>
+      </w:pPr>
+      <w:r>
+        <w:rPr>
+          <w:rFonts w:ascii="Lato" w:hAnsi="Lato"/>
+          <w:color w:val="333333"/>
+          <w:sz w:val="23"/>
+          <w:szCs w:val="23"/>
+        </w:rPr>
+        <w:t>Sid: 2100518</w:t>
+      </w:r>
+    </w:p>
+    <w:p>
+      <w:pPr>
+        <w:shd w:val="clear" w:color="auto" w:fill="FFFFFF"/>
         <w:spacing w:before="240" w:after="240"/>
         <w:rPr>
-          <w:rFonts w:ascii="Times New Roman" w:hAnsi="Times New Roman"/>
-        </w:rPr>
-      </w:pPr>
-      <w:r>
-        <w:rPr>
+          <w:rFonts w:ascii="Lato" w:hAnsi="Lato"/>
+          <w:color w:val="333333"/>
+          <w:sz w:val="23"/>
+          <w:szCs w:val="23"/>
+        </w:rPr>
+      </w:pPr>
+      <w:r>
+        <w:rPr>
+          <w:rFonts w:ascii="Lato" w:hAnsi="Lato"/>
           <w:noProof/>
-        </w:rPr>
-        <w:pict w14:anchorId="6443822B">
-          <v:rect id="_x0000_i1027" alt="" style="width:468pt;height:.05pt;mso-width-percent:0;mso-height-percent:0;mso-width-percent:0;mso-height-percent:0" o:hralign="center" o:hrstd="t" o:hrnoshade="t" o:hr="t" fillcolor="#333" stroked="f"/>
+          <w:color w:val="333333"/>
+          <w:sz w:val="23"/>
+          <w:szCs w:val="23"/>
+        </w:rPr>
+        <w:pict w14:anchorId="5324A772">
+          <v:rect id="_x0000_i1027" alt="" style="width:468pt;height:.05pt;mso-width-percent:0;mso-height-percent:0;mso-width-percent:0;mso-height-percent:0" o:hralign="center" o:hrstd="t" o:hr="t" fillcolor="#a0a0a0" stroked="f"/>
         </w:pict>
       </w:r>
     </w:p>
@@ -108,16 +146,16 @@
         <w:rPr>
           <w:rFonts w:ascii="Lato" w:hAnsi="Lato"/>
           <w:color w:val="333333"/>
-          <w:sz w:val="30"/>
-          <w:szCs w:val="30"/>
-        </w:rPr>
-      </w:pPr>
-      <w:r>
-        <w:rPr>
-          <w:rFonts w:ascii="Lato" w:hAnsi="Lato"/>
-          <w:color w:val="333333"/>
-          <w:sz w:val="30"/>
-          <w:szCs w:val="30"/>
+          <w:sz w:val="29"/>
+          <w:szCs w:val="29"/>
+        </w:rPr>
+      </w:pPr>
+      <w:r>
+        <w:rPr>
+          <w:rFonts w:ascii="Lato" w:hAnsi="Lato"/>
+          <w:color w:val="333333"/>
+          <w:sz w:val="29"/>
+          <w:szCs w:val="29"/>
         </w:rPr>
         <w:t>Intro:</w:t>
       </w:r>
@@ -170,7 +208,7 @@
       <w:pPr>
         <w:numPr>
           <w:ilvl w:val="0"/>
-          <w:numId w:val="5"/>
+          <w:numId w:val="12"/>
         </w:numPr>
         <w:shd w:val="clear" w:color="auto" w:fill="FFFFFF"/>
         <w:spacing w:before="100" w:beforeAutospacing="1" w:after="100" w:afterAutospacing="1"/>
@@ -195,7 +233,7 @@
       <w:pPr>
         <w:numPr>
           <w:ilvl w:val="0"/>
-          <w:numId w:val="5"/>
+          <w:numId w:val="12"/>
         </w:numPr>
         <w:shd w:val="clear" w:color="auto" w:fill="FFFFFF"/>
         <w:spacing w:before="60" w:after="100" w:afterAutospacing="1"/>
@@ -220,7 +258,7 @@
       <w:pPr>
         <w:numPr>
           <w:ilvl w:val="0"/>
-          <w:numId w:val="5"/>
+          <w:numId w:val="12"/>
         </w:numPr>
         <w:shd w:val="clear" w:color="auto" w:fill="FFFFFF"/>
         <w:spacing w:before="60" w:after="100" w:afterAutospacing="1"/>
@@ -245,7 +283,7 @@
       <w:pPr>
         <w:numPr>
           <w:ilvl w:val="0"/>
-          <w:numId w:val="5"/>
+          <w:numId w:val="12"/>
         </w:numPr>
         <w:shd w:val="clear" w:color="auto" w:fill="FFFFFF"/>
         <w:spacing w:before="60" w:after="100" w:afterAutospacing="1"/>
@@ -270,7 +308,7 @@
       <w:pPr>
         <w:numPr>
           <w:ilvl w:val="0"/>
-          <w:numId w:val="5"/>
+          <w:numId w:val="12"/>
         </w:numPr>
         <w:shd w:val="clear" w:color="auto" w:fill="FFFFFF"/>
         <w:spacing w:before="60" w:after="100" w:afterAutospacing="1"/>
@@ -295,7 +333,7 @@
       <w:pPr>
         <w:numPr>
           <w:ilvl w:val="0"/>
-          <w:numId w:val="5"/>
+          <w:numId w:val="12"/>
         </w:numPr>
         <w:shd w:val="clear" w:color="auto" w:fill="FFFFFF"/>
         <w:spacing w:before="60" w:after="100" w:afterAutospacing="1"/>
@@ -320,7 +358,7 @@
       <w:pPr>
         <w:numPr>
           <w:ilvl w:val="0"/>
-          <w:numId w:val="5"/>
+          <w:numId w:val="12"/>
         </w:numPr>
         <w:shd w:val="clear" w:color="auto" w:fill="FFFFFF"/>
         <w:spacing w:before="60" w:after="100" w:afterAutospacing="1"/>
@@ -345,7 +383,7 @@
       <w:pPr>
         <w:numPr>
           <w:ilvl w:val="0"/>
-          <w:numId w:val="5"/>
+          <w:numId w:val="12"/>
         </w:numPr>
         <w:shd w:val="clear" w:color="auto" w:fill="FFFFFF"/>
         <w:spacing w:before="60" w:after="100" w:afterAutospacing="1"/>
@@ -370,7 +408,7 @@
       <w:pPr>
         <w:numPr>
           <w:ilvl w:val="0"/>
-          <w:numId w:val="5"/>
+          <w:numId w:val="12"/>
         </w:numPr>
         <w:shd w:val="clear" w:color="auto" w:fill="FFFFFF"/>
         <w:spacing w:before="60" w:after="100" w:afterAutospacing="1"/>
@@ -399,12 +437,16 @@
         <w:rPr>
           <w:rFonts w:ascii="Lato" w:hAnsi="Lato"/>
           <w:color w:val="333333"/>
-        </w:rPr>
-      </w:pPr>
-      <w:r>
-        <w:rPr>
-          <w:rFonts w:ascii="Lato" w:hAnsi="Lato"/>
-          <w:color w:val="333333"/>
+          <w:sz w:val="35"/>
+          <w:szCs w:val="35"/>
+        </w:rPr>
+      </w:pPr>
+      <w:r>
+        <w:rPr>
+          <w:rFonts w:ascii="Lato" w:hAnsi="Lato"/>
+          <w:color w:val="333333"/>
+          <w:sz w:val="35"/>
+          <w:szCs w:val="35"/>
         </w:rPr>
         <w:t>Run project</w:t>
       </w:r>
@@ -417,16 +459,16 @@
         <w:rPr>
           <w:rFonts w:ascii="Lato" w:hAnsi="Lato"/>
           <w:color w:val="333333"/>
-          <w:sz w:val="30"/>
-          <w:szCs w:val="30"/>
-        </w:rPr>
-      </w:pPr>
-      <w:r>
-        <w:rPr>
-          <w:rFonts w:ascii="Lato" w:hAnsi="Lato"/>
-          <w:color w:val="333333"/>
-          <w:sz w:val="30"/>
-          <w:szCs w:val="30"/>
+          <w:sz w:val="29"/>
+          <w:szCs w:val="29"/>
+        </w:rPr>
+      </w:pPr>
+      <w:r>
+        <w:rPr>
+          <w:rFonts w:ascii="Lato" w:hAnsi="Lato"/>
+          <w:color w:val="333333"/>
+          <w:sz w:val="29"/>
+          <w:szCs w:val="29"/>
         </w:rPr>
         <w:t>Requirements</w:t>
       </w:r>
@@ -435,7 +477,7 @@
       <w:pPr>
         <w:numPr>
           <w:ilvl w:val="0"/>
-          <w:numId w:val="6"/>
+          <w:numId w:val="13"/>
         </w:numPr>
         <w:shd w:val="clear" w:color="auto" w:fill="FFFFFF"/>
         <w:spacing w:before="100" w:beforeAutospacing="1" w:after="100" w:afterAutospacing="1"/>
@@ -460,7 +502,7 @@
       <w:pPr>
         <w:numPr>
           <w:ilvl w:val="0"/>
-          <w:numId w:val="6"/>
+          <w:numId w:val="13"/>
         </w:numPr>
         <w:shd w:val="clear" w:color="auto" w:fill="FFFFFF"/>
         <w:spacing w:before="60" w:after="100" w:afterAutospacing="1"/>
@@ -489,16 +531,16 @@
         <w:rPr>
           <w:rFonts w:ascii="Lato" w:hAnsi="Lato"/>
           <w:color w:val="333333"/>
-          <w:sz w:val="30"/>
-          <w:szCs w:val="30"/>
-        </w:rPr>
-      </w:pPr>
-      <w:r>
-        <w:rPr>
-          <w:rFonts w:ascii="Lato" w:hAnsi="Lato"/>
-          <w:color w:val="333333"/>
-          <w:sz w:val="30"/>
-          <w:szCs w:val="30"/>
+          <w:sz w:val="29"/>
+          <w:szCs w:val="29"/>
+        </w:rPr>
+      </w:pPr>
+      <w:r>
+        <w:rPr>
+          <w:rFonts w:ascii="Lato" w:hAnsi="Lato"/>
+          <w:color w:val="333333"/>
+          <w:sz w:val="29"/>
+          <w:szCs w:val="29"/>
         </w:rPr>
         <w:t>Running pojects</w:t>
       </w:r>
@@ -622,6 +664,7 @@
           <w:szCs w:val="19"/>
           <w:bdr w:val="none" w:sz="0" w:space="0" w:color="auto" w:frame="1"/>
         </w:rPr>
+        <w:lastRenderedPageBreak/>
         <w:t>docker image build . -t bau:proj1</w:t>
       </w:r>
     </w:p>
@@ -648,7 +691,6 @@
           <w:szCs w:val="19"/>
           <w:bdr w:val="none" w:sz="0" w:space="0" w:color="auto" w:frame="1"/>
         </w:rPr>
-        <w:lastRenderedPageBreak/>
         <w:t>docker container run -ti -p 0.0.0.0:8989:8989 bau:proj1</w:t>
       </w:r>
     </w:p>
@@ -660,16 +702,16 @@
         <w:rPr>
           <w:rFonts w:ascii="Lato" w:hAnsi="Lato"/>
           <w:color w:val="333333"/>
-          <w:sz w:val="30"/>
-          <w:szCs w:val="30"/>
-        </w:rPr>
-      </w:pPr>
-      <w:r>
-        <w:rPr>
-          <w:rFonts w:ascii="Lato" w:hAnsi="Lato"/>
-          <w:color w:val="333333"/>
-          <w:sz w:val="30"/>
-          <w:szCs w:val="30"/>
+          <w:sz w:val="29"/>
+          <w:szCs w:val="29"/>
+        </w:rPr>
+      </w:pPr>
+      <w:r>
+        <w:rPr>
+          <w:rFonts w:ascii="Lato" w:hAnsi="Lato"/>
+          <w:color w:val="333333"/>
+          <w:sz w:val="29"/>
+          <w:szCs w:val="29"/>
         </w:rPr>
         <w:t>Home page </w:t>
       </w:r>
@@ -688,7 +730,7 @@
       <w:pPr>
         <w:numPr>
           <w:ilvl w:val="0"/>
-          <w:numId w:val="7"/>
+          <w:numId w:val="14"/>
         </w:numPr>
         <w:shd w:val="clear" w:color="auto" w:fill="FFFFFF"/>
         <w:spacing w:beforeAutospacing="1" w:afterAutospacing="1"/>
@@ -724,7 +766,7 @@
       <w:pPr>
         <w:numPr>
           <w:ilvl w:val="0"/>
-          <w:numId w:val="7"/>
+          <w:numId w:val="14"/>
         </w:numPr>
         <w:shd w:val="clear" w:color="auto" w:fill="FFFFFF"/>
         <w:spacing w:before="60" w:after="100" w:afterAutospacing="1"/>
@@ -749,7 +791,7 @@
       <w:pPr>
         <w:numPr>
           <w:ilvl w:val="0"/>
-          <w:numId w:val="7"/>
+          <w:numId w:val="14"/>
         </w:numPr>
         <w:shd w:val="clear" w:color="auto" w:fill="FFFFFF"/>
         <w:spacing w:afterAutospacing="1"/>
@@ -798,16 +840,617 @@
         <w:rPr>
           <w:rFonts w:ascii="Lato" w:hAnsi="Lato"/>
           <w:color w:val="333333"/>
-          <w:sz w:val="30"/>
-          <w:szCs w:val="30"/>
-        </w:rPr>
-      </w:pPr>
-      <w:r>
-        <w:rPr>
-          <w:rFonts w:ascii="Lato" w:hAnsi="Lato"/>
-          <w:color w:val="333333"/>
-          <w:sz w:val="30"/>
-          <w:szCs w:val="30"/>
+          <w:sz w:val="29"/>
+          <w:szCs w:val="29"/>
+        </w:rPr>
+      </w:pPr>
+      <w:r>
+        <w:rPr>
+          <w:rFonts w:ascii="Lato" w:hAnsi="Lato"/>
+          <w:color w:val="333333"/>
+          <w:sz w:val="29"/>
+          <w:szCs w:val="29"/>
+        </w:rPr>
+        <w:t>How it work</w:t>
+      </w:r>
+    </w:p>
+    <w:p>
+      <w:pPr>
+        <w:pStyle w:val="HTMLPreformatted"/>
+        <w:shd w:val="clear" w:color="auto" w:fill="141414"/>
+        <w:spacing w:line="336" w:lineRule="atLeast"/>
+        <w:rPr>
+          <w:rStyle w:val="HTMLCode"/>
+          <w:rFonts w:ascii="Consolas" w:hAnsi="Consolas" w:cs="Consolas"/>
+          <w:color w:val="F7F7F7"/>
+          <w:sz w:val="19"/>
+          <w:szCs w:val="19"/>
+          <w:bdr w:val="none" w:sz="0" w:space="0" w:color="auto" w:frame="1"/>
+        </w:rPr>
+      </w:pPr>
+      <w:r>
+        <w:rPr>
+          <w:rStyle w:val="HTMLCode"/>
+          <w:rFonts w:ascii="Consolas" w:hAnsi="Consolas" w:cs="Consolas"/>
+          <w:color w:val="F7F7F7"/>
+          <w:sz w:val="19"/>
+          <w:szCs w:val="19"/>
+          <w:bdr w:val="none" w:sz="0" w:space="0" w:color="auto" w:frame="1"/>
+        </w:rPr>
+        <w:t>"Your city " + geoplugin_city() + ", Country " + geoplugin_countryName()</w:t>
+      </w:r>
+    </w:p>
+    <w:p>
+      <w:pPr>
+        <w:pStyle w:val="HTMLPreformatted"/>
+        <w:shd w:val="clear" w:color="auto" w:fill="141414"/>
+        <w:spacing w:line="336" w:lineRule="atLeast"/>
+        <w:rPr>
+          <w:rStyle w:val="HTMLCode"/>
+          <w:rFonts w:ascii="Consolas" w:hAnsi="Consolas" w:cs="Consolas"/>
+          <w:color w:val="F7F7F7"/>
+          <w:sz w:val="19"/>
+          <w:szCs w:val="19"/>
+          <w:bdr w:val="none" w:sz="0" w:space="0" w:color="auto" w:frame="1"/>
+        </w:rPr>
+      </w:pPr>
+      <w:r>
+        <w:rPr>
+          <w:rStyle w:val="HTMLCode"/>
+          <w:rFonts w:ascii="Consolas" w:hAnsi="Consolas" w:cs="Consolas"/>
+          <w:color w:val="F7F7F7"/>
+          <w:sz w:val="19"/>
+          <w:szCs w:val="19"/>
+          <w:bdr w:val="none" w:sz="0" w:space="0" w:color="auto" w:frame="1"/>
+        </w:rPr>
+        <w:t>"Your IP adress " + geoplugin_request())</w:t>
+      </w:r>
+    </w:p>
+    <w:p>
+      <w:pPr>
+        <w:pStyle w:val="HTMLPreformatted"/>
+        <w:shd w:val="clear" w:color="auto" w:fill="141414"/>
+        <w:spacing w:line="336" w:lineRule="atLeast"/>
+        <w:rPr>
+          <w:rStyle w:val="HTMLCode"/>
+          <w:rFonts w:ascii="Consolas" w:hAnsi="Consolas" w:cs="Consolas"/>
+          <w:color w:val="F7F7F7"/>
+          <w:sz w:val="19"/>
+          <w:szCs w:val="19"/>
+          <w:bdr w:val="none" w:sz="0" w:space="0" w:color="auto" w:frame="1"/>
+        </w:rPr>
+      </w:pPr>
+      <w:r>
+        <w:rPr>
+          <w:rStyle w:val="HTMLCode"/>
+          <w:rFonts w:ascii="Consolas" w:hAnsi="Consolas" w:cs="Consolas"/>
+          <w:color w:val="F7F7F7"/>
+          <w:sz w:val="19"/>
+          <w:szCs w:val="19"/>
+          <w:bdr w:val="none" w:sz="0" w:space="0" w:color="auto" w:frame="1"/>
+        </w:rPr>
+        <w:t xml:space="preserve">"Top 100 websites: I can't get them </w:t>
+      </w:r>
+      <w:r>
+        <w:rPr>
+          <w:rStyle w:val="HTMLCode"/>
+          <w:rFonts w:ascii="Apple Color Emoji" w:hAnsi="Apple Color Emoji" w:cs="Apple Color Emoji"/>
+          <w:color w:val="F7F7F7"/>
+          <w:sz w:val="19"/>
+          <w:szCs w:val="19"/>
+          <w:bdr w:val="none" w:sz="0" w:space="0" w:color="auto" w:frame="1"/>
+        </w:rPr>
+        <w:t>👽</w:t>
+      </w:r>
+      <w:r>
+        <w:rPr>
+          <w:rStyle w:val="HTMLCode"/>
+          <w:rFonts w:ascii="Consolas" w:hAnsi="Consolas" w:cs="Consolas"/>
+          <w:color w:val="F7F7F7"/>
+          <w:sz w:val="19"/>
+          <w:szCs w:val="19"/>
+          <w:bdr w:val="none" w:sz="0" w:space="0" w:color="auto" w:frame="1"/>
+        </w:rPr>
+        <w:t>️")</w:t>
+      </w:r>
+    </w:p>
+    <w:p>
+      <w:pPr>
+        <w:pStyle w:val="HTMLPreformatted"/>
+        <w:shd w:val="clear" w:color="auto" w:fill="141414"/>
+        <w:spacing w:line="336" w:lineRule="atLeast"/>
+        <w:rPr>
+          <w:rStyle w:val="HTMLCode"/>
+          <w:rFonts w:ascii="Consolas" w:hAnsi="Consolas" w:cs="Consolas"/>
+          <w:color w:val="F7F7F7"/>
+          <w:sz w:val="19"/>
+          <w:szCs w:val="19"/>
+          <w:bdr w:val="none" w:sz="0" w:space="0" w:color="auto" w:frame="1"/>
+        </w:rPr>
+      </w:pPr>
+      <w:r>
+        <w:rPr>
+          <w:rStyle w:val="HTMLCode"/>
+          <w:rFonts w:ascii="Consolas" w:hAnsi="Consolas" w:cs="Consolas"/>
+          <w:color w:val="F7F7F7"/>
+          <w:sz w:val="19"/>
+          <w:szCs w:val="19"/>
+          <w:bdr w:val="none" w:sz="0" w:space="0" w:color="auto" w:frame="1"/>
+        </w:rPr>
+        <w:t>var result = bowser.getParser(window.navigator.userAgent</w:t>
+      </w:r>
+    </w:p>
+    <w:p>
+      <w:pPr>
+        <w:pStyle w:val="HTMLPreformatted"/>
+        <w:shd w:val="clear" w:color="auto" w:fill="141414"/>
+        <w:spacing w:line="336" w:lineRule="atLeast"/>
+        <w:rPr>
+          <w:rStyle w:val="HTMLCode"/>
+          <w:rFonts w:ascii="Consolas" w:hAnsi="Consolas" w:cs="Consolas"/>
+          <w:color w:val="F7F7F7"/>
+          <w:sz w:val="19"/>
+          <w:szCs w:val="19"/>
+          <w:bdr w:val="none" w:sz="0" w:space="0" w:color="auto" w:frame="1"/>
+        </w:rPr>
+      </w:pPr>
+      <w:r>
+        <w:rPr>
+          <w:rStyle w:val="HTMLCode"/>
+          <w:rFonts w:ascii="Consolas" w:hAnsi="Consolas" w:cs="Consolas"/>
+          <w:color w:val="F7F7F7"/>
+          <w:sz w:val="19"/>
+          <w:szCs w:val="19"/>
+          <w:bdr w:val="none" w:sz="0" w:space="0" w:color="auto" w:frame="1"/>
+        </w:rPr>
+        <w:t>"You are browsing using " + result.parsedResult.browser.name + " Version " + result.parsedResult.browser.version + " On " + result.parsedResult.os.name + "/" + result.parsedResult.platform.type</w:t>
+      </w:r>
+    </w:p>
+    <w:p>
+      <w:pPr>
+        <w:pStyle w:val="HTMLPreformatted"/>
+        <w:shd w:val="clear" w:color="auto" w:fill="141414"/>
+        <w:spacing w:line="336" w:lineRule="atLeast"/>
+        <w:rPr>
+          <w:rStyle w:val="HTMLCode"/>
+          <w:rFonts w:ascii="Consolas" w:hAnsi="Consolas" w:cs="Consolas"/>
+          <w:color w:val="F7F7F7"/>
+          <w:sz w:val="19"/>
+          <w:szCs w:val="19"/>
+          <w:bdr w:val="none" w:sz="0" w:space="0" w:color="auto" w:frame="1"/>
+        </w:rPr>
+      </w:pPr>
+      <w:r>
+        <w:rPr>
+          <w:rStyle w:val="HTMLCode"/>
+          <w:rFonts w:ascii="Consolas" w:hAnsi="Consolas" w:cs="Consolas"/>
+          <w:color w:val="F7F7F7"/>
+          <w:sz w:val="19"/>
+          <w:szCs w:val="19"/>
+          <w:bdr w:val="none" w:sz="0" w:space="0" w:color="auto" w:frame="1"/>
+        </w:rPr>
+        <w:t>if (navigator.cookieEnabled) {</w:t>
+      </w:r>
+    </w:p>
+    <w:p>
+      <w:pPr>
+        <w:pStyle w:val="HTMLPreformatted"/>
+        <w:shd w:val="clear" w:color="auto" w:fill="141414"/>
+        <w:spacing w:line="336" w:lineRule="atLeast"/>
+        <w:rPr>
+          <w:rStyle w:val="HTMLCode"/>
+          <w:rFonts w:ascii="Consolas" w:hAnsi="Consolas" w:cs="Consolas"/>
+          <w:color w:val="F7F7F7"/>
+          <w:sz w:val="19"/>
+          <w:szCs w:val="19"/>
+          <w:bdr w:val="none" w:sz="0" w:space="0" w:color="auto" w:frame="1"/>
+        </w:rPr>
+      </w:pPr>
+      <w:r>
+        <w:rPr>
+          <w:rStyle w:val="HTMLCode"/>
+          <w:rFonts w:ascii="Consolas" w:hAnsi="Consolas" w:cs="Consolas"/>
+          <w:color w:val="F7F7F7"/>
+          <w:sz w:val="19"/>
+          <w:szCs w:val="19"/>
+          <w:bdr w:val="none" w:sz="0" w:space="0" w:color="auto" w:frame="1"/>
+        </w:rPr>
+        <w:t xml:space="preserve">    "Cookies are enabled"</w:t>
+      </w:r>
+    </w:p>
+    <w:p>
+      <w:pPr>
+        <w:pStyle w:val="HTMLPreformatted"/>
+        <w:shd w:val="clear" w:color="auto" w:fill="141414"/>
+        <w:spacing w:line="336" w:lineRule="atLeast"/>
+        <w:rPr>
+          <w:rStyle w:val="HTMLCode"/>
+          <w:rFonts w:ascii="Consolas" w:hAnsi="Consolas" w:cs="Consolas"/>
+          <w:color w:val="F7F7F7"/>
+          <w:sz w:val="19"/>
+          <w:szCs w:val="19"/>
+          <w:bdr w:val="none" w:sz="0" w:space="0" w:color="auto" w:frame="1"/>
+        </w:rPr>
+      </w:pPr>
+      <w:r>
+        <w:rPr>
+          <w:rStyle w:val="HTMLCode"/>
+          <w:rFonts w:ascii="Consolas" w:hAnsi="Consolas" w:cs="Consolas"/>
+          <w:color w:val="F7F7F7"/>
+          <w:sz w:val="19"/>
+          <w:szCs w:val="19"/>
+          <w:bdr w:val="none" w:sz="0" w:space="0" w:color="auto" w:frame="1"/>
+        </w:rPr>
+        <w:t>} else {</w:t>
+      </w:r>
+    </w:p>
+    <w:p>
+      <w:pPr>
+        <w:pStyle w:val="HTMLPreformatted"/>
+        <w:shd w:val="clear" w:color="auto" w:fill="141414"/>
+        <w:spacing w:line="336" w:lineRule="atLeast"/>
+        <w:rPr>
+          <w:rStyle w:val="HTMLCode"/>
+          <w:rFonts w:ascii="Consolas" w:hAnsi="Consolas" w:cs="Consolas"/>
+          <w:color w:val="F7F7F7"/>
+          <w:sz w:val="19"/>
+          <w:szCs w:val="19"/>
+          <w:bdr w:val="none" w:sz="0" w:space="0" w:color="auto" w:frame="1"/>
+        </w:rPr>
+      </w:pPr>
+      <w:r>
+        <w:rPr>
+          <w:rStyle w:val="HTMLCode"/>
+          <w:rFonts w:ascii="Consolas" w:hAnsi="Consolas" w:cs="Consolas"/>
+          <w:color w:val="F7F7F7"/>
+          <w:sz w:val="19"/>
+          <w:szCs w:val="19"/>
+          <w:bdr w:val="none" w:sz="0" w:space="0" w:color="auto" w:frame="1"/>
+        </w:rPr>
+        <w:t xml:space="preserve">    "Cookies is not enabled"</w:t>
+      </w:r>
+    </w:p>
+    <w:p>
+      <w:pPr>
+        <w:pStyle w:val="HTMLPreformatted"/>
+        <w:shd w:val="clear" w:color="auto" w:fill="141414"/>
+        <w:spacing w:line="336" w:lineRule="atLeast"/>
+        <w:rPr>
+          <w:rStyle w:val="HTMLCode"/>
+          <w:rFonts w:ascii="Consolas" w:hAnsi="Consolas" w:cs="Consolas"/>
+          <w:color w:val="F7F7F7"/>
+          <w:sz w:val="19"/>
+          <w:szCs w:val="19"/>
+          <w:bdr w:val="none" w:sz="0" w:space="0" w:color="auto" w:frame="1"/>
+        </w:rPr>
+      </w:pPr>
+      <w:r>
+        <w:rPr>
+          <w:rStyle w:val="HTMLCode"/>
+          <w:rFonts w:ascii="Consolas" w:hAnsi="Consolas" w:cs="Consolas"/>
+          <w:color w:val="F7F7F7"/>
+          <w:sz w:val="19"/>
+          <w:szCs w:val="19"/>
+          <w:bdr w:val="none" w:sz="0" w:space="0" w:color="auto" w:frame="1"/>
+        </w:rPr>
+        <w:t>}</w:t>
+      </w:r>
+    </w:p>
+    <w:p>
+      <w:pPr>
+        <w:pStyle w:val="HTMLPreformatted"/>
+        <w:shd w:val="clear" w:color="auto" w:fill="141414"/>
+        <w:spacing w:line="336" w:lineRule="atLeast"/>
+        <w:rPr>
+          <w:rStyle w:val="HTMLCode"/>
+          <w:rFonts w:ascii="Consolas" w:hAnsi="Consolas" w:cs="Consolas"/>
+          <w:color w:val="F7F7F7"/>
+          <w:sz w:val="19"/>
+          <w:szCs w:val="19"/>
+          <w:bdr w:val="none" w:sz="0" w:space="0" w:color="auto" w:frame="1"/>
+        </w:rPr>
+      </w:pPr>
+      <w:r>
+        <w:rPr>
+          <w:rStyle w:val="HTMLCode"/>
+          <w:rFonts w:ascii="Consolas" w:hAnsi="Consolas" w:cs="Consolas"/>
+          <w:color w:val="F7F7F7"/>
+          <w:sz w:val="19"/>
+          <w:szCs w:val="19"/>
+          <w:bdr w:val="none" w:sz="0" w:space="0" w:color="auto" w:frame="1"/>
+        </w:rPr>
+        <w:t>isPrivateWindow(function(is_private) {</w:t>
+      </w:r>
+    </w:p>
+    <w:p>
+      <w:pPr>
+        <w:pStyle w:val="HTMLPreformatted"/>
+        <w:shd w:val="clear" w:color="auto" w:fill="141414"/>
+        <w:spacing w:line="336" w:lineRule="atLeast"/>
+        <w:rPr>
+          <w:rStyle w:val="HTMLCode"/>
+          <w:rFonts w:ascii="Consolas" w:hAnsi="Consolas" w:cs="Consolas"/>
+          <w:color w:val="F7F7F7"/>
+          <w:sz w:val="19"/>
+          <w:szCs w:val="19"/>
+          <w:bdr w:val="none" w:sz="0" w:space="0" w:color="auto" w:frame="1"/>
+        </w:rPr>
+      </w:pPr>
+      <w:r>
+        <w:rPr>
+          <w:rStyle w:val="HTMLCode"/>
+          <w:rFonts w:ascii="Consolas" w:hAnsi="Consolas" w:cs="Consolas"/>
+          <w:color w:val="F7F7F7"/>
+          <w:sz w:val="19"/>
+          <w:szCs w:val="19"/>
+          <w:bdr w:val="none" w:sz="0" w:space="0" w:color="auto" w:frame="1"/>
+        </w:rPr>
+        <w:t xml:space="preserve">    document.getElementById('result').innerHTML = is_private === null ? 'cannot detect' : is_private ? 'Browsing in private mode &lt;span&gt;</w:t>
+      </w:r>
+      <w:r>
+        <w:rPr>
+          <w:rStyle w:val="HTMLCode"/>
+          <w:rFonts w:ascii="Apple Color Emoji" w:hAnsi="Apple Color Emoji" w:cs="Apple Color Emoji"/>
+          <w:color w:val="F7F7F7"/>
+          <w:sz w:val="19"/>
+          <w:szCs w:val="19"/>
+          <w:bdr w:val="none" w:sz="0" w:space="0" w:color="auto" w:frame="1"/>
+        </w:rPr>
+        <w:t>👻</w:t>
+      </w:r>
+      <w:r>
+        <w:rPr>
+          <w:rStyle w:val="HTMLCode"/>
+          <w:rFonts w:ascii="Consolas" w:hAnsi="Consolas" w:cs="Consolas"/>
+          <w:color w:val="F7F7F7"/>
+          <w:sz w:val="19"/>
+          <w:szCs w:val="19"/>
+          <w:bdr w:val="none" w:sz="0" w:space="0" w:color="auto" w:frame="1"/>
+        </w:rPr>
+        <w:t>&lt;/span&gt;' : 'Browsing in normal mode&lt;span&gt;&lt;/span&gt;';</w:t>
+      </w:r>
+    </w:p>
+    <w:p>
+      <w:pPr>
+        <w:pStyle w:val="HTMLPreformatted"/>
+        <w:shd w:val="clear" w:color="auto" w:fill="141414"/>
+        <w:spacing w:line="336" w:lineRule="atLeast"/>
+        <w:rPr>
+          <w:rStyle w:val="HTMLCode"/>
+          <w:rFonts w:ascii="Consolas" w:hAnsi="Consolas" w:cs="Consolas"/>
+          <w:color w:val="F7F7F7"/>
+          <w:sz w:val="19"/>
+          <w:szCs w:val="19"/>
+          <w:bdr w:val="none" w:sz="0" w:space="0" w:color="auto" w:frame="1"/>
+        </w:rPr>
+      </w:pPr>
+      <w:r>
+        <w:rPr>
+          <w:rStyle w:val="HTMLCode"/>
+          <w:rFonts w:ascii="Consolas" w:hAnsi="Consolas" w:cs="Consolas"/>
+          <w:color w:val="F7F7F7"/>
+          <w:sz w:val="19"/>
+          <w:szCs w:val="19"/>
+          <w:bdr w:val="none" w:sz="0" w:space="0" w:color="auto" w:frame="1"/>
+        </w:rPr>
+        <w:t>}</w:t>
+      </w:r>
+    </w:p>
+    <w:p>
+      <w:pPr>
+        <w:pStyle w:val="HTMLPreformatted"/>
+        <w:shd w:val="clear" w:color="auto" w:fill="141414"/>
+        <w:spacing w:line="336" w:lineRule="atLeast"/>
+        <w:rPr>
+          <w:rStyle w:val="HTMLCode"/>
+          <w:rFonts w:ascii="Consolas" w:hAnsi="Consolas" w:cs="Consolas"/>
+          <w:color w:val="F7F7F7"/>
+          <w:sz w:val="19"/>
+          <w:szCs w:val="19"/>
+          <w:bdr w:val="none" w:sz="0" w:space="0" w:color="auto" w:frame="1"/>
+        </w:rPr>
+      </w:pPr>
+      <w:r>
+        <w:rPr>
+          <w:rStyle w:val="HTMLCode"/>
+          <w:rFonts w:ascii="Consolas" w:hAnsi="Consolas" w:cs="Consolas"/>
+          <w:color w:val="F7F7F7"/>
+          <w:sz w:val="19"/>
+          <w:szCs w:val="19"/>
+          <w:bdr w:val="none" w:sz="0" w:space="0" w:color="auto" w:frame="1"/>
+        </w:rPr>
+        <w:t>var client = new ClientJS(</w:t>
+      </w:r>
+    </w:p>
+    <w:p>
+      <w:pPr>
+        <w:pStyle w:val="HTMLPreformatted"/>
+        <w:shd w:val="clear" w:color="auto" w:fill="141414"/>
+        <w:spacing w:line="336" w:lineRule="atLeast"/>
+        <w:rPr>
+          <w:rStyle w:val="HTMLCode"/>
+          <w:rFonts w:ascii="Consolas" w:hAnsi="Consolas" w:cs="Consolas"/>
+          <w:color w:val="F7F7F7"/>
+          <w:sz w:val="19"/>
+          <w:szCs w:val="19"/>
+          <w:bdr w:val="none" w:sz="0" w:space="0" w:color="auto" w:frame="1"/>
+        </w:rPr>
+      </w:pPr>
+      <w:r>
+        <w:rPr>
+          <w:rStyle w:val="HTMLCode"/>
+          <w:rFonts w:ascii="Consolas" w:hAnsi="Consolas" w:cs="Consolas"/>
+          <w:color w:val="F7F7F7"/>
+          <w:sz w:val="19"/>
+          <w:szCs w:val="19"/>
+          <w:bdr w:val="none" w:sz="0" w:space="0" w:color="auto" w:frame="1"/>
+        </w:rPr>
+        <w:t>var currentResolution = client.getCurrentResolution(</w:t>
+      </w:r>
+    </w:p>
+    <w:p>
+      <w:pPr>
+        <w:pStyle w:val="HTMLPreformatted"/>
+        <w:shd w:val="clear" w:color="auto" w:fill="141414"/>
+        <w:spacing w:line="336" w:lineRule="atLeast"/>
+        <w:rPr>
+          <w:rStyle w:val="HTMLCode"/>
+          <w:rFonts w:ascii="Consolas" w:hAnsi="Consolas" w:cs="Consolas"/>
+          <w:color w:val="F7F7F7"/>
+          <w:sz w:val="19"/>
+          <w:szCs w:val="19"/>
+          <w:bdr w:val="none" w:sz="0" w:space="0" w:color="auto" w:frame="1"/>
+        </w:rPr>
+      </w:pPr>
+      <w:r>
+        <w:rPr>
+          <w:rStyle w:val="HTMLCode"/>
+          <w:rFonts w:ascii="Consolas" w:hAnsi="Consolas" w:cs="Consolas"/>
+          <w:color w:val="F7F7F7"/>
+          <w:sz w:val="19"/>
+          <w:szCs w:val="19"/>
+          <w:bdr w:val="none" w:sz="0" w:space="0" w:color="auto" w:frame="1"/>
+        </w:rPr>
+        <w:t>var colorDepth = client.getColorDepth(</w:t>
+      </w:r>
+    </w:p>
+    <w:p>
+      <w:pPr>
+        <w:pStyle w:val="HTMLPreformatted"/>
+        <w:shd w:val="clear" w:color="auto" w:fill="141414"/>
+        <w:spacing w:line="336" w:lineRule="atLeast"/>
+        <w:rPr>
+          <w:rStyle w:val="HTMLCode"/>
+          <w:rFonts w:ascii="Consolas" w:hAnsi="Consolas" w:cs="Consolas"/>
+          <w:color w:val="F7F7F7"/>
+          <w:sz w:val="19"/>
+          <w:szCs w:val="19"/>
+          <w:bdr w:val="none" w:sz="0" w:space="0" w:color="auto" w:frame="1"/>
+        </w:rPr>
+      </w:pPr>
+      <w:r>
+        <w:rPr>
+          <w:rStyle w:val="HTMLCode"/>
+          <w:rFonts w:ascii="Consolas" w:hAnsi="Consolas" w:cs="Consolas"/>
+          <w:color w:val="F7F7F7"/>
+          <w:sz w:val="19"/>
+          <w:szCs w:val="19"/>
+          <w:bdr w:val="none" w:sz="0" w:space="0" w:color="auto" w:frame="1"/>
+        </w:rPr>
+        <w:t>var plugins = client.getPlugins(</w:t>
+      </w:r>
+    </w:p>
+    <w:p>
+      <w:pPr>
+        <w:pStyle w:val="HTMLPreformatted"/>
+        <w:shd w:val="clear" w:color="auto" w:fill="141414"/>
+        <w:spacing w:line="336" w:lineRule="atLeast"/>
+        <w:rPr>
+          <w:rStyle w:val="HTMLCode"/>
+          <w:rFonts w:ascii="Consolas" w:hAnsi="Consolas" w:cs="Consolas"/>
+          <w:color w:val="F7F7F7"/>
+          <w:sz w:val="19"/>
+          <w:szCs w:val="19"/>
+          <w:bdr w:val="none" w:sz="0" w:space="0" w:color="auto" w:frame="1"/>
+        </w:rPr>
+      </w:pPr>
+      <w:r>
+        <w:rPr>
+          <w:rStyle w:val="HTMLCode"/>
+          <w:rFonts w:ascii="Consolas" w:hAnsi="Consolas" w:cs="Consolas"/>
+          <w:color w:val="F7F7F7"/>
+          <w:sz w:val="19"/>
+          <w:szCs w:val="19"/>
+          <w:bdr w:val="none" w:sz="0" w:space="0" w:color="auto" w:frame="1"/>
+        </w:rPr>
+        <w:t xml:space="preserve">"Your Screen Resolution: ", currentResolution </w:t>
+      </w:r>
+    </w:p>
+    <w:p>
+      <w:pPr>
+        <w:pStyle w:val="HTMLPreformatted"/>
+        <w:shd w:val="clear" w:color="auto" w:fill="141414"/>
+        <w:spacing w:line="336" w:lineRule="atLeast"/>
+        <w:rPr>
+          <w:rStyle w:val="HTMLCode"/>
+          <w:rFonts w:ascii="Consolas" w:hAnsi="Consolas" w:cs="Consolas"/>
+          <w:color w:val="F7F7F7"/>
+          <w:sz w:val="19"/>
+          <w:szCs w:val="19"/>
+          <w:bdr w:val="none" w:sz="0" w:space="0" w:color="auto" w:frame="1"/>
+        </w:rPr>
+      </w:pPr>
+      <w:r>
+        <w:rPr>
+          <w:rStyle w:val="HTMLCode"/>
+          <w:rFonts w:ascii="Consolas" w:hAnsi="Consolas" w:cs="Consolas"/>
+          <w:color w:val="F7F7F7"/>
+          <w:sz w:val="19"/>
+          <w:szCs w:val="19"/>
+          <w:bdr w:val="none" w:sz="0" w:space="0" w:color="auto" w:frame="1"/>
+        </w:rPr>
+        <w:t xml:space="preserve">"Your Screen Color Depth: ", colorDepth </w:t>
+      </w:r>
+    </w:p>
+    <w:p>
+      <w:pPr>
+        <w:pStyle w:val="HTMLPreformatted"/>
+        <w:shd w:val="clear" w:color="auto" w:fill="141414"/>
+        <w:spacing w:line="336" w:lineRule="atLeast"/>
+        <w:rPr>
+          <w:rStyle w:val="HTMLCode"/>
+          <w:rFonts w:ascii="Consolas" w:hAnsi="Consolas" w:cs="Consolas"/>
+          <w:color w:val="F7F7F7"/>
+          <w:sz w:val="19"/>
+          <w:szCs w:val="19"/>
+          <w:bdr w:val="none" w:sz="0" w:space="0" w:color="auto" w:frame="1"/>
+        </w:rPr>
+      </w:pPr>
+      <w:r>
+        <w:rPr>
+          <w:rStyle w:val="HTMLCode"/>
+          <w:rFonts w:ascii="Consolas" w:hAnsi="Consolas" w:cs="Consolas"/>
+          <w:color w:val="F7F7F7"/>
+          <w:sz w:val="19"/>
+          <w:szCs w:val="19"/>
+          <w:bdr w:val="none" w:sz="0" w:space="0" w:color="auto" w:frame="1"/>
+        </w:rPr>
+        <w:t xml:space="preserve">"The Plugins List if any: ", plugins </w:t>
+      </w:r>
+    </w:p>
+    <w:p>
+      <w:pPr>
+        <w:pStyle w:val="HTMLPreformatted"/>
+        <w:shd w:val="clear" w:color="auto" w:fill="141414"/>
+        <w:spacing w:line="336" w:lineRule="atLeast"/>
+        <w:rPr>
+          <w:rStyle w:val="HTMLCode"/>
+          <w:rFonts w:ascii="Consolas" w:hAnsi="Consolas" w:cs="Consolas"/>
+          <w:color w:val="F7F7F7"/>
+          <w:sz w:val="19"/>
+          <w:szCs w:val="19"/>
+          <w:bdr w:val="none" w:sz="0" w:space="0" w:color="auto" w:frame="1"/>
+        </w:rPr>
+      </w:pPr>
+    </w:p>
+    <w:p>
+      <w:pPr>
+        <w:pStyle w:val="Heading3"/>
+        <w:shd w:val="clear" w:color="auto" w:fill="FFFFFF"/>
+        <w:spacing w:before="120" w:beforeAutospacing="0" w:after="120" w:afterAutospacing="0"/>
+        <w:rPr>
+          <w:rFonts w:ascii="Lato" w:hAnsi="Lato"/>
+          <w:color w:val="333333"/>
+          <w:sz w:val="29"/>
+          <w:szCs w:val="29"/>
+        </w:rPr>
+      </w:pPr>
+      <w:r>
+        <w:rPr>
+          <w:rFonts w:ascii="Lato" w:hAnsi="Lato"/>
+          <w:color w:val="333333"/>
+          <w:sz w:val="29"/>
+          <w:szCs w:val="29"/>
         </w:rPr>
         <w:t>Geolocation Usages (Mitchell, 2020)</w:t>
       </w:r>
@@ -816,7 +1459,7 @@
       <w:pPr>
         <w:numPr>
           <w:ilvl w:val="0"/>
-          <w:numId w:val="8"/>
+          <w:numId w:val="15"/>
         </w:numPr>
         <w:shd w:val="clear" w:color="auto" w:fill="FFFFFF"/>
         <w:spacing w:before="100" w:beforeAutospacing="1" w:after="100" w:afterAutospacing="1"/>
@@ -841,7 +1484,7 @@
       <w:pPr>
         <w:numPr>
           <w:ilvl w:val="0"/>
-          <w:numId w:val="8"/>
+          <w:numId w:val="15"/>
         </w:numPr>
         <w:shd w:val="clear" w:color="auto" w:fill="FFFFFF"/>
         <w:spacing w:before="60" w:after="100" w:afterAutospacing="1"/>
@@ -859,6 +1502,7 @@
           <w:sz w:val="23"/>
           <w:szCs w:val="23"/>
         </w:rPr>
+        <w:lastRenderedPageBreak/>
         <w:t>Enforce the Law: The Recording Industry Association of America and other agencies may use geolocation to find people who illegally swap media files on the internet, although typically they work directly with internet service providers.</w:t>
       </w:r>
     </w:p>
@@ -866,7 +1510,7 @@
       <w:pPr>
         <w:numPr>
           <w:ilvl w:val="0"/>
-          <w:numId w:val="8"/>
+          <w:numId w:val="15"/>
         </w:numPr>
         <w:shd w:val="clear" w:color="auto" w:fill="FFFFFF"/>
         <w:spacing w:before="60" w:after="100" w:afterAutospacing="1"/>
@@ -895,16 +1539,16 @@
         <w:rPr>
           <w:rFonts w:ascii="Lato" w:hAnsi="Lato"/>
           <w:color w:val="333333"/>
-          <w:sz w:val="30"/>
-          <w:szCs w:val="30"/>
-        </w:rPr>
-      </w:pPr>
-      <w:r>
-        <w:rPr>
-          <w:rFonts w:ascii="Lato" w:hAnsi="Lato"/>
-          <w:color w:val="333333"/>
-          <w:sz w:val="30"/>
-          <w:szCs w:val="30"/>
+          <w:sz w:val="29"/>
+          <w:szCs w:val="29"/>
+        </w:rPr>
+      </w:pPr>
+      <w:r>
+        <w:rPr>
+          <w:rFonts w:ascii="Lato" w:hAnsi="Lato"/>
+          <w:color w:val="333333"/>
+          <w:sz w:val="29"/>
+          <w:szCs w:val="29"/>
         </w:rPr>
         <w:t>Geolocation limitation</w:t>
       </w:r>
@@ -913,7 +1557,7 @@
       <w:pPr>
         <w:numPr>
           <w:ilvl w:val="0"/>
-          <w:numId w:val="9"/>
+          <w:numId w:val="16"/>
         </w:numPr>
         <w:shd w:val="clear" w:color="auto" w:fill="FFFFFF"/>
         <w:spacing w:before="100" w:beforeAutospacing="1" w:after="100" w:afterAutospacing="1"/>
@@ -938,7 +1582,7 @@
       <w:pPr>
         <w:numPr>
           <w:ilvl w:val="0"/>
-          <w:numId w:val="9"/>
+          <w:numId w:val="16"/>
         </w:numPr>
         <w:shd w:val="clear" w:color="auto" w:fill="FFFFFF"/>
         <w:spacing w:before="60" w:after="100" w:afterAutospacing="1"/>
@@ -963,7 +1607,7 @@
       <w:pPr>
         <w:numPr>
           <w:ilvl w:val="0"/>
-          <w:numId w:val="9"/>
+          <w:numId w:val="16"/>
         </w:numPr>
         <w:shd w:val="clear" w:color="auto" w:fill="FFFFFF"/>
         <w:spacing w:before="60" w:after="100" w:afterAutospacing="1"/>
@@ -986,17 +1630,25 @@
     </w:p>
     <w:p>
       <w:pPr>
+        <w:shd w:val="clear" w:color="auto" w:fill="FFFFFF"/>
         <w:spacing w:before="240" w:after="240"/>
         <w:rPr>
-          <w:rFonts w:ascii="Times New Roman" w:hAnsi="Times New Roman"/>
-        </w:rPr>
-      </w:pPr>
-      <w:r>
-        <w:rPr>
+          <w:rFonts w:ascii="Lato" w:hAnsi="Lato"/>
+          <w:color w:val="333333"/>
+          <w:sz w:val="23"/>
+          <w:szCs w:val="23"/>
+        </w:rPr>
+      </w:pPr>
+      <w:r>
+        <w:rPr>
+          <w:rFonts w:ascii="Lato" w:hAnsi="Lato"/>
           <w:noProof/>
-        </w:rPr>
-        <w:pict w14:anchorId="0CE58790">
-          <v:rect id="_x0000_i1026" alt="" style="width:468pt;height:.05pt;mso-width-percent:0;mso-height-percent:0;mso-width-percent:0;mso-height-percent:0" o:hralign="center" o:hrstd="t" o:hrnoshade="t" o:hr="t" fillcolor="#333" stroked="f"/>
+          <w:color w:val="333333"/>
+          <w:sz w:val="23"/>
+          <w:szCs w:val="23"/>
+        </w:rPr>
+        <w:pict w14:anchorId="4038A651">
+          <v:rect id="_x0000_i1026" alt="" style="width:468pt;height:.05pt;mso-width-percent:0;mso-height-percent:0;mso-width-percent:0;mso-height-percent:0" o:hralign="center" o:hrstd="t" o:hr="t" fillcolor="#a0a0a0" stroked="f"/>
         </w:pict>
       </w:r>
     </w:p>
@@ -1008,16 +1660,16 @@
         <w:rPr>
           <w:rFonts w:ascii="Lato" w:hAnsi="Lato"/>
           <w:color w:val="333333"/>
-          <w:sz w:val="30"/>
-          <w:szCs w:val="30"/>
-        </w:rPr>
-      </w:pPr>
-      <w:r>
-        <w:rPr>
-          <w:rFonts w:ascii="Lato" w:hAnsi="Lato"/>
-          <w:color w:val="333333"/>
-          <w:sz w:val="30"/>
-          <w:szCs w:val="30"/>
+          <w:sz w:val="29"/>
+          <w:szCs w:val="29"/>
+        </w:rPr>
+      </w:pPr>
+      <w:r>
+        <w:rPr>
+          <w:rFonts w:ascii="Lato" w:hAnsi="Lato"/>
+          <w:color w:val="333333"/>
+          <w:sz w:val="29"/>
+          <w:szCs w:val="29"/>
         </w:rPr>
         <w:t>Open source libraries used under the project</w:t>
       </w:r>
@@ -1026,7 +1678,7 @@
       <w:pPr>
         <w:numPr>
           <w:ilvl w:val="0"/>
-          <w:numId w:val="10"/>
+          <w:numId w:val="17"/>
         </w:numPr>
         <w:shd w:val="clear" w:color="auto" w:fill="FFFFFF"/>
         <w:spacing w:before="100" w:beforeAutospacing="1" w:after="100" w:afterAutospacing="1"/>
@@ -1051,7 +1703,7 @@
       <w:pPr>
         <w:numPr>
           <w:ilvl w:val="0"/>
-          <w:numId w:val="10"/>
+          <w:numId w:val="17"/>
         </w:numPr>
         <w:shd w:val="clear" w:color="auto" w:fill="FFFFFF"/>
         <w:spacing w:before="60" w:after="100" w:afterAutospacing="1"/>
@@ -1076,7 +1728,7 @@
       <w:pPr>
         <w:numPr>
           <w:ilvl w:val="0"/>
-          <w:numId w:val="10"/>
+          <w:numId w:val="17"/>
         </w:numPr>
         <w:shd w:val="clear" w:color="auto" w:fill="FFFFFF"/>
         <w:spacing w:before="60" w:after="100" w:afterAutospacing="1"/>
@@ -1101,7 +1753,7 @@
       <w:pPr>
         <w:numPr>
           <w:ilvl w:val="0"/>
-          <w:numId w:val="10"/>
+          <w:numId w:val="17"/>
         </w:numPr>
         <w:shd w:val="clear" w:color="auto" w:fill="FFFFFF"/>
         <w:spacing w:before="60" w:after="100" w:afterAutospacing="1"/>
@@ -1124,17 +1776,25 @@
     </w:p>
     <w:p>
       <w:pPr>
+        <w:shd w:val="clear" w:color="auto" w:fill="FFFFFF"/>
         <w:spacing w:before="240" w:after="240"/>
         <w:rPr>
-          <w:rFonts w:ascii="Times New Roman" w:hAnsi="Times New Roman"/>
-        </w:rPr>
-      </w:pPr>
-      <w:r>
-        <w:rPr>
+          <w:rFonts w:ascii="Lato" w:hAnsi="Lato"/>
+          <w:color w:val="333333"/>
+          <w:sz w:val="23"/>
+          <w:szCs w:val="23"/>
+        </w:rPr>
+      </w:pPr>
+      <w:r>
+        <w:rPr>
+          <w:rFonts w:ascii="Lato" w:hAnsi="Lato"/>
           <w:noProof/>
-        </w:rPr>
-        <w:pict w14:anchorId="5C8E4DEB">
-          <v:rect id="_x0000_i1025" alt="" style="width:468pt;height:.05pt;mso-width-percent:0;mso-height-percent:0;mso-width-percent:0;mso-height-percent:0" o:hralign="center" o:hrstd="t" o:hrnoshade="t" o:hr="t" fillcolor="#333" stroked="f"/>
+          <w:color w:val="333333"/>
+          <w:sz w:val="23"/>
+          <w:szCs w:val="23"/>
+        </w:rPr>
+        <w:pict w14:anchorId="58514C76">
+          <v:rect id="_x0000_i1025" alt="" style="width:468pt;height:.05pt;mso-width-percent:0;mso-height-percent:0;mso-width-percent:0;mso-height-percent:0" o:hralign="center" o:hrstd="t" o:hr="t" fillcolor="#a0a0a0" stroked="f"/>
         </w:pict>
       </w:r>
     </w:p>
@@ -1146,16 +1806,16 @@
         <w:rPr>
           <w:rFonts w:ascii="Lato" w:hAnsi="Lato"/>
           <w:color w:val="333333"/>
-          <w:sz w:val="30"/>
-          <w:szCs w:val="30"/>
-        </w:rPr>
-      </w:pPr>
-      <w:r>
-        <w:rPr>
-          <w:rFonts w:ascii="Lato" w:hAnsi="Lato"/>
-          <w:color w:val="333333"/>
-          <w:sz w:val="30"/>
-          <w:szCs w:val="30"/>
+          <w:sz w:val="29"/>
+          <w:szCs w:val="29"/>
+        </w:rPr>
+      </w:pPr>
+      <w:r>
+        <w:rPr>
+          <w:rFonts w:ascii="Lato" w:hAnsi="Lato"/>
+          <w:color w:val="333333"/>
+          <w:sz w:val="29"/>
+          <w:szCs w:val="29"/>
         </w:rPr>
         <w:t>Works Cited</w:t>
       </w:r>
@@ -1164,7 +1824,7 @@
       <w:pPr>
         <w:numPr>
           <w:ilvl w:val="0"/>
-          <w:numId w:val="11"/>
+          <w:numId w:val="18"/>
         </w:numPr>
         <w:shd w:val="clear" w:color="auto" w:fill="FFFFFF"/>
         <w:spacing w:before="100" w:beforeAutospacing="1" w:after="100" w:afterAutospacing="1"/>
@@ -1210,7 +1870,7 @@
       <w:pPr>
         <w:numPr>
           <w:ilvl w:val="0"/>
-          <w:numId w:val="11"/>
+          <w:numId w:val="18"/>
         </w:numPr>
         <w:shd w:val="clear" w:color="auto" w:fill="FFFFFF"/>
         <w:spacing w:before="60" w:after="100" w:afterAutospacing="1"/>
@@ -1228,7 +1888,6 @@
           <w:sz w:val="23"/>
           <w:szCs w:val="23"/>
         </w:rPr>
-        <w:lastRenderedPageBreak/>
         <w:t>Mitchell, B., 2020. Does IP Address Location (Geolocation) Really Work?. [Online] Available at: </w:t>
       </w:r>
       <w:hyperlink r:id="rId7" w:tgtFrame="_blank" w:history="1">
@@ -1278,7 +1937,7 @@
       <w:pPr>
         <w:numPr>
           <w:ilvl w:val="0"/>
-          <w:numId w:val="11"/>
+          <w:numId w:val="18"/>
         </w:numPr>
         <w:shd w:val="clear" w:color="auto" w:fill="FFFFFF"/>
         <w:spacing w:before="60" w:after="100" w:afterAutospacing="1"/>
@@ -1324,7 +1983,7 @@
       <w:pPr>
         <w:numPr>
           <w:ilvl w:val="0"/>
-          <w:numId w:val="11"/>
+          <w:numId w:val="18"/>
         </w:numPr>
         <w:shd w:val="clear" w:color="auto" w:fill="FFFFFF"/>
         <w:spacing w:before="60" w:after="100" w:afterAutospacing="1"/>
@@ -1370,7 +2029,7 @@
       <w:pPr>
         <w:numPr>
           <w:ilvl w:val="0"/>
-          <w:numId w:val="11"/>
+          <w:numId w:val="18"/>
         </w:numPr>
         <w:shd w:val="clear" w:color="auto" w:fill="FFFFFF"/>
         <w:spacing w:before="60" w:after="100" w:afterAutospacing="1"/>
@@ -1412,7 +2071,26 @@
         <w:t> [Accessed 6 11 2021].</w:t>
       </w:r>
     </w:p>
-    <w:p/>
+    <w:p>
+      <w:pPr>
+        <w:shd w:val="clear" w:color="auto" w:fill="FFFFFF"/>
+        <w:rPr>
+          <w:rFonts w:ascii="Lato" w:hAnsi="Lato"/>
+          <w:color w:val="A6A6A6"/>
+          <w:sz w:val="17"/>
+          <w:szCs w:val="17"/>
+        </w:rPr>
+      </w:pPr>
+      <w:r>
+        <w:rPr>
+          <w:rFonts w:ascii="Lato" w:hAnsi="Lato"/>
+          <w:color w:val="A6A6A6"/>
+          <w:sz w:val="17"/>
+          <w:szCs w:val="17"/>
+        </w:rPr>
+        <w:t>Line 118 / Col 1 - Selected 118 lines</w:t>
+      </w:r>
+    </w:p>
     <w:sectPr>
       <w:pgSz w:w="12240" w:h="15840"/>
       <w:pgMar w:top="1440" w:right="1440" w:bottom="1440" w:left="1440" w:header="708" w:footer="708" w:gutter="0"/>
@@ -1575,6 +2253,119 @@
     </w:lvl>
   </w:abstractNum>
   <w:abstractNum w:abstractNumId="1" w15:restartNumberingAfterBreak="0">
+    <w:nsid w:val="0C8574E4"/>
+    <w:multiLevelType w:val="multilevel"/>
+    <w:tmpl w:val="509CE5F8"/>
+    <w:lvl w:ilvl="0">
+      <w:start w:val="1"/>
+      <w:numFmt w:val="decimal"/>
+      <w:lvlText w:val="%1."/>
+      <w:lvlJc w:val="left"/>
+      <w:pPr>
+        <w:tabs>
+          <w:tab w:val="num" w:pos="720"/>
+        </w:tabs>
+        <w:ind w:left="720" w:hanging="360"/>
+      </w:pPr>
+    </w:lvl>
+    <w:lvl w:ilvl="1" w:tentative="1">
+      <w:start w:val="1"/>
+      <w:numFmt w:val="decimal"/>
+      <w:lvlText w:val="%2."/>
+      <w:lvlJc w:val="left"/>
+      <w:pPr>
+        <w:tabs>
+          <w:tab w:val="num" w:pos="1440"/>
+        </w:tabs>
+        <w:ind w:left="1440" w:hanging="360"/>
+      </w:pPr>
+    </w:lvl>
+    <w:lvl w:ilvl="2" w:tentative="1">
+      <w:start w:val="1"/>
+      <w:numFmt w:val="decimal"/>
+      <w:lvlText w:val="%3."/>
+      <w:lvlJc w:val="left"/>
+      <w:pPr>
+        <w:tabs>
+          <w:tab w:val="num" w:pos="2160"/>
+        </w:tabs>
+        <w:ind w:left="2160" w:hanging="360"/>
+      </w:pPr>
+    </w:lvl>
+    <w:lvl w:ilvl="3" w:tentative="1">
+      <w:start w:val="1"/>
+      <w:numFmt w:val="decimal"/>
+      <w:lvlText w:val="%4."/>
+      <w:lvlJc w:val="left"/>
+      <w:pPr>
+        <w:tabs>
+          <w:tab w:val="num" w:pos="2880"/>
+        </w:tabs>
+        <w:ind w:left="2880" w:hanging="360"/>
+      </w:pPr>
+    </w:lvl>
+    <w:lvl w:ilvl="4" w:tentative="1">
+      <w:start w:val="1"/>
+      <w:numFmt w:val="decimal"/>
+      <w:lvlText w:val="%5."/>
+      <w:lvlJc w:val="left"/>
+      <w:pPr>
+        <w:tabs>
+          <w:tab w:val="num" w:pos="3600"/>
+        </w:tabs>
+        <w:ind w:left="3600" w:hanging="360"/>
+      </w:pPr>
+    </w:lvl>
+    <w:lvl w:ilvl="5" w:tentative="1">
+      <w:start w:val="1"/>
+      <w:numFmt w:val="decimal"/>
+      <w:lvlText w:val="%6."/>
+      <w:lvlJc w:val="left"/>
+      <w:pPr>
+        <w:tabs>
+          <w:tab w:val="num" w:pos="4320"/>
+        </w:tabs>
+        <w:ind w:left="4320" w:hanging="360"/>
+      </w:pPr>
+    </w:lvl>
+    <w:lvl w:ilvl="6" w:tentative="1">
+      <w:start w:val="1"/>
+      <w:numFmt w:val="decimal"/>
+      <w:lvlText w:val="%7."/>
+      <w:lvlJc w:val="left"/>
+      <w:pPr>
+        <w:tabs>
+          <w:tab w:val="num" w:pos="5040"/>
+        </w:tabs>
+        <w:ind w:left="5040" w:hanging="360"/>
+      </w:pPr>
+    </w:lvl>
+    <w:lvl w:ilvl="7" w:tentative="1">
+      <w:start w:val="1"/>
+      <w:numFmt w:val="decimal"/>
+      <w:lvlText w:val="%8."/>
+      <w:lvlJc w:val="left"/>
+      <w:pPr>
+        <w:tabs>
+          <w:tab w:val="num" w:pos="5760"/>
+        </w:tabs>
+        <w:ind w:left="5760" w:hanging="360"/>
+      </w:pPr>
+    </w:lvl>
+    <w:lvl w:ilvl="8" w:tentative="1">
+      <w:start w:val="1"/>
+      <w:numFmt w:val="decimal"/>
+      <w:lvlText w:val="%9."/>
+      <w:lvlJc w:val="left"/>
+      <w:pPr>
+        <w:tabs>
+          <w:tab w:val="num" w:pos="6480"/>
+        </w:tabs>
+        <w:ind w:left="6480" w:hanging="360"/>
+      </w:pPr>
+    </w:lvl>
+  </w:abstractNum>
+  <w:abstractNum w:abstractNumId="2" w15:restartNumberingAfterBreak="0">
     <w:nsid w:val="0F84609F"/>
     <w:multiLevelType w:val="multilevel"/>
     <w:tmpl w:val="1A522F74"/>
@@ -1723,7 +2514,7 @@
       </w:rPr>
     </w:lvl>
   </w:abstractNum>
-  <w:abstractNum w:abstractNumId="2" w15:restartNumberingAfterBreak="0">
+  <w:abstractNum w:abstractNumId="3" w15:restartNumberingAfterBreak="0">
     <w:nsid w:val="12E63A29"/>
     <w:multiLevelType w:val="multilevel"/>
     <w:tmpl w:val="FBEC22E0"/>
@@ -1836,7 +2627,156 @@
       </w:pPr>
     </w:lvl>
   </w:abstractNum>
-  <w:abstractNum w:abstractNumId="3" w15:restartNumberingAfterBreak="0">
+  <w:abstractNum w:abstractNumId="4" w15:restartNumberingAfterBreak="0">
+    <w:nsid w:val="21014DBE"/>
+    <w:multiLevelType w:val="multilevel"/>
+    <w:tmpl w:val="8376CD86"/>
+    <w:lvl w:ilvl="0">
+      <w:start w:val="1"/>
+      <w:numFmt w:val="bullet"/>
+      <w:lvlText w:val=""/>
+      <w:lvlJc w:val="left"/>
+      <w:pPr>
+        <w:tabs>
+          <w:tab w:val="num" w:pos="720"/>
+        </w:tabs>
+        <w:ind w:left="720" w:hanging="360"/>
+      </w:pPr>
+      <w:rPr>
+        <w:rFonts w:ascii="Symbol" w:hAnsi="Symbol" w:hint="default"/>
+        <w:sz w:val="20"/>
+      </w:rPr>
+    </w:lvl>
+    <w:lvl w:ilvl="1" w:tentative="1">
+      <w:start w:val="1"/>
+      <w:numFmt w:val="bullet"/>
+      <w:lvlText w:val="o"/>
+      <w:lvlJc w:val="left"/>
+      <w:pPr>
+        <w:tabs>
+          <w:tab w:val="num" w:pos="1440"/>
+        </w:tabs>
+        <w:ind w:left="1440" w:hanging="360"/>
+      </w:pPr>
+      <w:rPr>
+        <w:rFonts w:ascii="Courier New" w:hAnsi="Courier New" w:hint="default"/>
+        <w:sz w:val="20"/>
+      </w:rPr>
+    </w:lvl>
+    <w:lvl w:ilvl="2" w:tentative="1">
+      <w:start w:val="1"/>
+      <w:numFmt w:val="bullet"/>
+      <w:lvlText w:val=""/>
+      <w:lvlJc w:val="left"/>
+      <w:pPr>
+        <w:tabs>
+          <w:tab w:val="num" w:pos="2160"/>
+        </w:tabs>
+        <w:ind w:left="2160" w:hanging="360"/>
+      </w:pPr>
+      <w:rPr>
+        <w:rFonts w:ascii="Wingdings" w:hAnsi="Wingdings" w:hint="default"/>
+        <w:sz w:val="20"/>
+      </w:rPr>
+    </w:lvl>
+    <w:lvl w:ilvl="3" w:tentative="1">
+      <w:start w:val="1"/>
+      <w:numFmt w:val="bullet"/>
+      <w:lvlText w:val=""/>
+      <w:lvlJc w:val="left"/>
+      <w:pPr>
+        <w:tabs>
+          <w:tab w:val="num" w:pos="2880"/>
+        </w:tabs>
+        <w:ind w:left="2880" w:hanging="360"/>
+      </w:pPr>
+      <w:rPr>
+        <w:rFonts w:ascii="Wingdings" w:hAnsi="Wingdings" w:hint="default"/>
+        <w:sz w:val="20"/>
+      </w:rPr>
+    </w:lvl>
+    <w:lvl w:ilvl="4" w:tentative="1">
+      <w:start w:val="1"/>
+      <w:numFmt w:val="bullet"/>
+      <w:lvlText w:val=""/>
+      <w:lvlJc w:val="left"/>
+      <w:pPr>
+        <w:tabs>
+          <w:tab w:val="num" w:pos="3600"/>
+        </w:tabs>
+        <w:ind w:left="3600" w:hanging="360"/>
+      </w:pPr>
+      <w:rPr>
+        <w:rFonts w:ascii="Wingdings" w:hAnsi="Wingdings" w:hint="default"/>
+        <w:sz w:val="20"/>
+      </w:rPr>
+    </w:lvl>
+    <w:lvl w:ilvl="5" w:tentative="1">
+      <w:start w:val="1"/>
+      <w:numFmt w:val="bullet"/>
+      <w:lvlText w:val=""/>
+      <w:lvlJc w:val="left"/>
+      <w:pPr>
+        <w:tabs>
+          <w:tab w:val="num" w:pos="4320"/>
+        </w:tabs>
+        <w:ind w:left="4320" w:hanging="360"/>
+      </w:pPr>
+      <w:rPr>
+        <w:rFonts w:ascii="Wingdings" w:hAnsi="Wingdings" w:hint="default"/>
+        <w:sz w:val="20"/>
+      </w:rPr>
+    </w:lvl>
+    <w:lvl w:ilvl="6" w:tentative="1">
+      <w:start w:val="1"/>
+      <w:numFmt w:val="bullet"/>
+      <w:lvlText w:val=""/>
+      <w:lvlJc w:val="left"/>
+      <w:pPr>
+        <w:tabs>
+          <w:tab w:val="num" w:pos="5040"/>
+        </w:tabs>
+        <w:ind w:left="5040" w:hanging="360"/>
+      </w:pPr>
+      <w:rPr>
+        <w:rFonts w:ascii="Wingdings" w:hAnsi="Wingdings" w:hint="default"/>
+        <w:sz w:val="20"/>
+      </w:rPr>
+    </w:lvl>
+    <w:lvl w:ilvl="7" w:tentative="1">
+      <w:start w:val="1"/>
+      <w:numFmt w:val="bullet"/>
+      <w:lvlText w:val=""/>
+      <w:lvlJc w:val="left"/>
+      <w:pPr>
+        <w:tabs>
+          <w:tab w:val="num" w:pos="5760"/>
+        </w:tabs>
+        <w:ind w:left="5760" w:hanging="360"/>
+      </w:pPr>
+      <w:rPr>
+        <w:rFonts w:ascii="Wingdings" w:hAnsi="Wingdings" w:hint="default"/>
+        <w:sz w:val="20"/>
+      </w:rPr>
+    </w:lvl>
+    <w:lvl w:ilvl="8" w:tentative="1">
+      <w:start w:val="1"/>
+      <w:numFmt w:val="bullet"/>
+      <w:lvlText w:val=""/>
+      <w:lvlJc w:val="left"/>
+      <w:pPr>
+        <w:tabs>
+          <w:tab w:val="num" w:pos="6480"/>
+        </w:tabs>
+        <w:ind w:left="6480" w:hanging="360"/>
+      </w:pPr>
+      <w:rPr>
+        <w:rFonts w:ascii="Wingdings" w:hAnsi="Wingdings" w:hint="default"/>
+        <w:sz w:val="20"/>
+      </w:rPr>
+    </w:lvl>
+  </w:abstractNum>
+  <w:abstractNum w:abstractNumId="5" w15:restartNumberingAfterBreak="0">
     <w:nsid w:val="26485902"/>
     <w:multiLevelType w:val="hybridMultilevel"/>
     <w:tmpl w:val="BE287CD4"/>
@@ -1949,7 +2889,156 @@
       </w:rPr>
     </w:lvl>
   </w:abstractNum>
-  <w:abstractNum w:abstractNumId="4" w15:restartNumberingAfterBreak="0">
+  <w:abstractNum w:abstractNumId="6" w15:restartNumberingAfterBreak="0">
+    <w:nsid w:val="2B0A5F8A"/>
+    <w:multiLevelType w:val="multilevel"/>
+    <w:tmpl w:val="1C3A1EC2"/>
+    <w:lvl w:ilvl="0">
+      <w:start w:val="1"/>
+      <w:numFmt w:val="bullet"/>
+      <w:lvlText w:val=""/>
+      <w:lvlJc w:val="left"/>
+      <w:pPr>
+        <w:tabs>
+          <w:tab w:val="num" w:pos="720"/>
+        </w:tabs>
+        <w:ind w:left="720" w:hanging="360"/>
+      </w:pPr>
+      <w:rPr>
+        <w:rFonts w:ascii="Symbol" w:hAnsi="Symbol" w:hint="default"/>
+        <w:sz w:val="20"/>
+      </w:rPr>
+    </w:lvl>
+    <w:lvl w:ilvl="1" w:tentative="1">
+      <w:start w:val="1"/>
+      <w:numFmt w:val="bullet"/>
+      <w:lvlText w:val="o"/>
+      <w:lvlJc w:val="left"/>
+      <w:pPr>
+        <w:tabs>
+          <w:tab w:val="num" w:pos="1440"/>
+        </w:tabs>
+        <w:ind w:left="1440" w:hanging="360"/>
+      </w:pPr>
+      <w:rPr>
+        <w:rFonts w:ascii="Courier New" w:hAnsi="Courier New" w:hint="default"/>
+        <w:sz w:val="20"/>
+      </w:rPr>
+    </w:lvl>
+    <w:lvl w:ilvl="2" w:tentative="1">
+      <w:start w:val="1"/>
+      <w:numFmt w:val="bullet"/>
+      <w:lvlText w:val=""/>
+      <w:lvlJc w:val="left"/>
+      <w:pPr>
+        <w:tabs>
+          <w:tab w:val="num" w:pos="2160"/>
+        </w:tabs>
+        <w:ind w:left="2160" w:hanging="360"/>
+      </w:pPr>
+      <w:rPr>
+        <w:rFonts w:ascii="Wingdings" w:hAnsi="Wingdings" w:hint="default"/>
+        <w:sz w:val="20"/>
+      </w:rPr>
+    </w:lvl>
+    <w:lvl w:ilvl="3" w:tentative="1">
+      <w:start w:val="1"/>
+      <w:numFmt w:val="bullet"/>
+      <w:lvlText w:val=""/>
+      <w:lvlJc w:val="left"/>
+      <w:pPr>
+        <w:tabs>
+          <w:tab w:val="num" w:pos="2880"/>
+        </w:tabs>
+        <w:ind w:left="2880" w:hanging="360"/>
+      </w:pPr>
+      <w:rPr>
+        <w:rFonts w:ascii="Wingdings" w:hAnsi="Wingdings" w:hint="default"/>
+        <w:sz w:val="20"/>
+      </w:rPr>
+    </w:lvl>
+    <w:lvl w:ilvl="4" w:tentative="1">
+      <w:start w:val="1"/>
+      <w:numFmt w:val="bullet"/>
+      <w:lvlText w:val=""/>
+      <w:lvlJc w:val="left"/>
+      <w:pPr>
+        <w:tabs>
+          <w:tab w:val="num" w:pos="3600"/>
+        </w:tabs>
+        <w:ind w:left="3600" w:hanging="360"/>
+      </w:pPr>
+      <w:rPr>
+        <w:rFonts w:ascii="Wingdings" w:hAnsi="Wingdings" w:hint="default"/>
+        <w:sz w:val="20"/>
+      </w:rPr>
+    </w:lvl>
+    <w:lvl w:ilvl="5" w:tentative="1">
+      <w:start w:val="1"/>
+      <w:numFmt w:val="bullet"/>
+      <w:lvlText w:val=""/>
+      <w:lvlJc w:val="left"/>
+      <w:pPr>
+        <w:tabs>
+          <w:tab w:val="num" w:pos="4320"/>
+        </w:tabs>
+        <w:ind w:left="4320" w:hanging="360"/>
+      </w:pPr>
+      <w:rPr>
+        <w:rFonts w:ascii="Wingdings" w:hAnsi="Wingdings" w:hint="default"/>
+        <w:sz w:val="20"/>
+      </w:rPr>
+    </w:lvl>
+    <w:lvl w:ilvl="6" w:tentative="1">
+      <w:start w:val="1"/>
+      <w:numFmt w:val="bullet"/>
+      <w:lvlText w:val=""/>
+      <w:lvlJc w:val="left"/>
+      <w:pPr>
+        <w:tabs>
+          <w:tab w:val="num" w:pos="5040"/>
+        </w:tabs>
+        <w:ind w:left="5040" w:hanging="360"/>
+      </w:pPr>
+      <w:rPr>
+        <w:rFonts w:ascii="Wingdings" w:hAnsi="Wingdings" w:hint="default"/>
+        <w:sz w:val="20"/>
+      </w:rPr>
+    </w:lvl>
+    <w:lvl w:ilvl="7" w:tentative="1">
+      <w:start w:val="1"/>
+      <w:numFmt w:val="bullet"/>
+      <w:lvlText w:val=""/>
+      <w:lvlJc w:val="left"/>
+      <w:pPr>
+        <w:tabs>
+          <w:tab w:val="num" w:pos="5760"/>
+        </w:tabs>
+        <w:ind w:left="5760" w:hanging="360"/>
+      </w:pPr>
+      <w:rPr>
+        <w:rFonts w:ascii="Wingdings" w:hAnsi="Wingdings" w:hint="default"/>
+        <w:sz w:val="20"/>
+      </w:rPr>
+    </w:lvl>
+    <w:lvl w:ilvl="8" w:tentative="1">
+      <w:start w:val="1"/>
+      <w:numFmt w:val="bullet"/>
+      <w:lvlText w:val=""/>
+      <w:lvlJc w:val="left"/>
+      <w:pPr>
+        <w:tabs>
+          <w:tab w:val="num" w:pos="6480"/>
+        </w:tabs>
+        <w:ind w:left="6480" w:hanging="360"/>
+      </w:pPr>
+      <w:rPr>
+        <w:rFonts w:ascii="Wingdings" w:hAnsi="Wingdings" w:hint="default"/>
+        <w:sz w:val="20"/>
+      </w:rPr>
+    </w:lvl>
+  </w:abstractNum>
+  <w:abstractNum w:abstractNumId="7" w15:restartNumberingAfterBreak="0">
     <w:nsid w:val="34A015A6"/>
     <w:multiLevelType w:val="hybridMultilevel"/>
     <w:tmpl w:val="6F1C105E"/>
@@ -2062,7 +3151,7 @@
       </w:rPr>
     </w:lvl>
   </w:abstractNum>
-  <w:abstractNum w:abstractNumId="5" w15:restartNumberingAfterBreak="0">
+  <w:abstractNum w:abstractNumId="8" w15:restartNumberingAfterBreak="0">
     <w:nsid w:val="397A4CE9"/>
     <w:multiLevelType w:val="multilevel"/>
     <w:tmpl w:val="BDA886E6"/>
@@ -2211,7 +3300,156 @@
       </w:rPr>
     </w:lvl>
   </w:abstractNum>
-  <w:abstractNum w:abstractNumId="6" w15:restartNumberingAfterBreak="0">
+  <w:abstractNum w:abstractNumId="9" w15:restartNumberingAfterBreak="0">
+    <w:nsid w:val="3FF4406B"/>
+    <w:multiLevelType w:val="multilevel"/>
+    <w:tmpl w:val="10D4088A"/>
+    <w:lvl w:ilvl="0">
+      <w:start w:val="1"/>
+      <w:numFmt w:val="bullet"/>
+      <w:lvlText w:val=""/>
+      <w:lvlJc w:val="left"/>
+      <w:pPr>
+        <w:tabs>
+          <w:tab w:val="num" w:pos="720"/>
+        </w:tabs>
+        <w:ind w:left="720" w:hanging="360"/>
+      </w:pPr>
+      <w:rPr>
+        <w:rFonts w:ascii="Symbol" w:hAnsi="Symbol" w:hint="default"/>
+        <w:sz w:val="20"/>
+      </w:rPr>
+    </w:lvl>
+    <w:lvl w:ilvl="1" w:tentative="1">
+      <w:start w:val="1"/>
+      <w:numFmt w:val="bullet"/>
+      <w:lvlText w:val="o"/>
+      <w:lvlJc w:val="left"/>
+      <w:pPr>
+        <w:tabs>
+          <w:tab w:val="num" w:pos="1440"/>
+        </w:tabs>
+        <w:ind w:left="1440" w:hanging="360"/>
+      </w:pPr>
+      <w:rPr>
+        <w:rFonts w:ascii="Courier New" w:hAnsi="Courier New" w:hint="default"/>
+        <w:sz w:val="20"/>
+      </w:rPr>
+    </w:lvl>
+    <w:lvl w:ilvl="2" w:tentative="1">
+      <w:start w:val="1"/>
+      <w:numFmt w:val="bullet"/>
+      <w:lvlText w:val=""/>
+      <w:lvlJc w:val="left"/>
+      <w:pPr>
+        <w:tabs>
+          <w:tab w:val="num" w:pos="2160"/>
+        </w:tabs>
+        <w:ind w:left="2160" w:hanging="360"/>
+      </w:pPr>
+      <w:rPr>
+        <w:rFonts w:ascii="Wingdings" w:hAnsi="Wingdings" w:hint="default"/>
+        <w:sz w:val="20"/>
+      </w:rPr>
+    </w:lvl>
+    <w:lvl w:ilvl="3" w:tentative="1">
+      <w:start w:val="1"/>
+      <w:numFmt w:val="bullet"/>
+      <w:lvlText w:val=""/>
+      <w:lvlJc w:val="left"/>
+      <w:pPr>
+        <w:tabs>
+          <w:tab w:val="num" w:pos="2880"/>
+        </w:tabs>
+        <w:ind w:left="2880" w:hanging="360"/>
+      </w:pPr>
+      <w:rPr>
+        <w:rFonts w:ascii="Wingdings" w:hAnsi="Wingdings" w:hint="default"/>
+        <w:sz w:val="20"/>
+      </w:rPr>
+    </w:lvl>
+    <w:lvl w:ilvl="4" w:tentative="1">
+      <w:start w:val="1"/>
+      <w:numFmt w:val="bullet"/>
+      <w:lvlText w:val=""/>
+      <w:lvlJc w:val="left"/>
+      <w:pPr>
+        <w:tabs>
+          <w:tab w:val="num" w:pos="3600"/>
+        </w:tabs>
+        <w:ind w:left="3600" w:hanging="360"/>
+      </w:pPr>
+      <w:rPr>
+        <w:rFonts w:ascii="Wingdings" w:hAnsi="Wingdings" w:hint="default"/>
+        <w:sz w:val="20"/>
+      </w:rPr>
+    </w:lvl>
+    <w:lvl w:ilvl="5" w:tentative="1">
+      <w:start w:val="1"/>
+      <w:numFmt w:val="bullet"/>
+      <w:lvlText w:val=""/>
+      <w:lvlJc w:val="left"/>
+      <w:pPr>
+        <w:tabs>
+          <w:tab w:val="num" w:pos="4320"/>
+        </w:tabs>
+        <w:ind w:left="4320" w:hanging="360"/>
+      </w:pPr>
+      <w:rPr>
+        <w:rFonts w:ascii="Wingdings" w:hAnsi="Wingdings" w:hint="default"/>
+        <w:sz w:val="20"/>
+      </w:rPr>
+    </w:lvl>
+    <w:lvl w:ilvl="6" w:tentative="1">
+      <w:start w:val="1"/>
+      <w:numFmt w:val="bullet"/>
+      <w:lvlText w:val=""/>
+      <w:lvlJc w:val="left"/>
+      <w:pPr>
+        <w:tabs>
+          <w:tab w:val="num" w:pos="5040"/>
+        </w:tabs>
+        <w:ind w:left="5040" w:hanging="360"/>
+      </w:pPr>
+      <w:rPr>
+        <w:rFonts w:ascii="Wingdings" w:hAnsi="Wingdings" w:hint="default"/>
+        <w:sz w:val="20"/>
+      </w:rPr>
+    </w:lvl>
+    <w:lvl w:ilvl="7" w:tentative="1">
+      <w:start w:val="1"/>
+      <w:numFmt w:val="bullet"/>
+      <w:lvlText w:val=""/>
+      <w:lvlJc w:val="left"/>
+      <w:pPr>
+        <w:tabs>
+          <w:tab w:val="num" w:pos="5760"/>
+        </w:tabs>
+        <w:ind w:left="5760" w:hanging="360"/>
+      </w:pPr>
+      <w:rPr>
+        <w:rFonts w:ascii="Wingdings" w:hAnsi="Wingdings" w:hint="default"/>
+        <w:sz w:val="20"/>
+      </w:rPr>
+    </w:lvl>
+    <w:lvl w:ilvl="8" w:tentative="1">
+      <w:start w:val="1"/>
+      <w:numFmt w:val="bullet"/>
+      <w:lvlText w:val=""/>
+      <w:lvlJc w:val="left"/>
+      <w:pPr>
+        <w:tabs>
+          <w:tab w:val="num" w:pos="6480"/>
+        </w:tabs>
+        <w:ind w:left="6480" w:hanging="360"/>
+      </w:pPr>
+      <w:rPr>
+        <w:rFonts w:ascii="Wingdings" w:hAnsi="Wingdings" w:hint="default"/>
+        <w:sz w:val="20"/>
+      </w:rPr>
+    </w:lvl>
+  </w:abstractNum>
+  <w:abstractNum w:abstractNumId="10" w15:restartNumberingAfterBreak="0">
     <w:nsid w:val="42550184"/>
     <w:multiLevelType w:val="multilevel"/>
     <w:tmpl w:val="8CBCB196"/>
@@ -2360,7 +3598,7 @@
       </w:rPr>
     </w:lvl>
   </w:abstractNum>
-  <w:abstractNum w:abstractNumId="7" w15:restartNumberingAfterBreak="0">
+  <w:abstractNum w:abstractNumId="11" w15:restartNumberingAfterBreak="0">
     <w:nsid w:val="5E006AC0"/>
     <w:multiLevelType w:val="multilevel"/>
     <w:tmpl w:val="416C41D0"/>
@@ -2509,7 +3747,7 @@
       </w:rPr>
     </w:lvl>
   </w:abstractNum>
-  <w:abstractNum w:abstractNumId="8" w15:restartNumberingAfterBreak="0">
+  <w:abstractNum w:abstractNumId="12" w15:restartNumberingAfterBreak="0">
     <w:nsid w:val="687B7511"/>
     <w:multiLevelType w:val="multilevel"/>
     <w:tmpl w:val="C6CE553C"/>
@@ -2658,7 +3896,7 @@
       </w:rPr>
     </w:lvl>
   </w:abstractNum>
-  <w:abstractNum w:abstractNumId="9" w15:restartNumberingAfterBreak="0">
+  <w:abstractNum w:abstractNumId="13" w15:restartNumberingAfterBreak="0">
     <w:nsid w:val="6D2332C3"/>
     <w:multiLevelType w:val="hybridMultilevel"/>
     <w:tmpl w:val="5C1E57AE"/>
@@ -2747,7 +3985,156 @@
       </w:pPr>
     </w:lvl>
   </w:abstractNum>
-  <w:abstractNum w:abstractNumId="10" w15:restartNumberingAfterBreak="0">
+  <w:abstractNum w:abstractNumId="14" w15:restartNumberingAfterBreak="0">
+    <w:nsid w:val="6E6C0471"/>
+    <w:multiLevelType w:val="multilevel"/>
+    <w:tmpl w:val="1C728882"/>
+    <w:lvl w:ilvl="0">
+      <w:start w:val="1"/>
+      <w:numFmt w:val="bullet"/>
+      <w:lvlText w:val=""/>
+      <w:lvlJc w:val="left"/>
+      <w:pPr>
+        <w:tabs>
+          <w:tab w:val="num" w:pos="720"/>
+        </w:tabs>
+        <w:ind w:left="720" w:hanging="360"/>
+      </w:pPr>
+      <w:rPr>
+        <w:rFonts w:ascii="Symbol" w:hAnsi="Symbol" w:hint="default"/>
+        <w:sz w:val="20"/>
+      </w:rPr>
+    </w:lvl>
+    <w:lvl w:ilvl="1" w:tentative="1">
+      <w:start w:val="1"/>
+      <w:numFmt w:val="bullet"/>
+      <w:lvlText w:val="o"/>
+      <w:lvlJc w:val="left"/>
+      <w:pPr>
+        <w:tabs>
+          <w:tab w:val="num" w:pos="1440"/>
+        </w:tabs>
+        <w:ind w:left="1440" w:hanging="360"/>
+      </w:pPr>
+      <w:rPr>
+        <w:rFonts w:ascii="Courier New" w:hAnsi="Courier New" w:hint="default"/>
+        <w:sz w:val="20"/>
+      </w:rPr>
+    </w:lvl>
+    <w:lvl w:ilvl="2" w:tentative="1">
+      <w:start w:val="1"/>
+      <w:numFmt w:val="bullet"/>
+      <w:lvlText w:val=""/>
+      <w:lvlJc w:val="left"/>
+      <w:pPr>
+        <w:tabs>
+          <w:tab w:val="num" w:pos="2160"/>
+        </w:tabs>
+        <w:ind w:left="2160" w:hanging="360"/>
+      </w:pPr>
+      <w:rPr>
+        <w:rFonts w:ascii="Wingdings" w:hAnsi="Wingdings" w:hint="default"/>
+        <w:sz w:val="20"/>
+      </w:rPr>
+    </w:lvl>
+    <w:lvl w:ilvl="3" w:tentative="1">
+      <w:start w:val="1"/>
+      <w:numFmt w:val="bullet"/>
+      <w:lvlText w:val=""/>
+      <w:lvlJc w:val="left"/>
+      <w:pPr>
+        <w:tabs>
+          <w:tab w:val="num" w:pos="2880"/>
+        </w:tabs>
+        <w:ind w:left="2880" w:hanging="360"/>
+      </w:pPr>
+      <w:rPr>
+        <w:rFonts w:ascii="Wingdings" w:hAnsi="Wingdings" w:hint="default"/>
+        <w:sz w:val="20"/>
+      </w:rPr>
+    </w:lvl>
+    <w:lvl w:ilvl="4" w:tentative="1">
+      <w:start w:val="1"/>
+      <w:numFmt w:val="bullet"/>
+      <w:lvlText w:val=""/>
+      <w:lvlJc w:val="left"/>
+      <w:pPr>
+        <w:tabs>
+          <w:tab w:val="num" w:pos="3600"/>
+        </w:tabs>
+        <w:ind w:left="3600" w:hanging="360"/>
+      </w:pPr>
+      <w:rPr>
+        <w:rFonts w:ascii="Wingdings" w:hAnsi="Wingdings" w:hint="default"/>
+        <w:sz w:val="20"/>
+      </w:rPr>
+    </w:lvl>
+    <w:lvl w:ilvl="5" w:tentative="1">
+      <w:start w:val="1"/>
+      <w:numFmt w:val="bullet"/>
+      <w:lvlText w:val=""/>
+      <w:lvlJc w:val="left"/>
+      <w:pPr>
+        <w:tabs>
+          <w:tab w:val="num" w:pos="4320"/>
+        </w:tabs>
+        <w:ind w:left="4320" w:hanging="360"/>
+      </w:pPr>
+      <w:rPr>
+        <w:rFonts w:ascii="Wingdings" w:hAnsi="Wingdings" w:hint="default"/>
+        <w:sz w:val="20"/>
+      </w:rPr>
+    </w:lvl>
+    <w:lvl w:ilvl="6" w:tentative="1">
+      <w:start w:val="1"/>
+      <w:numFmt w:val="bullet"/>
+      <w:lvlText w:val=""/>
+      <w:lvlJc w:val="left"/>
+      <w:pPr>
+        <w:tabs>
+          <w:tab w:val="num" w:pos="5040"/>
+        </w:tabs>
+        <w:ind w:left="5040" w:hanging="360"/>
+      </w:pPr>
+      <w:rPr>
+        <w:rFonts w:ascii="Wingdings" w:hAnsi="Wingdings" w:hint="default"/>
+        <w:sz w:val="20"/>
+      </w:rPr>
+    </w:lvl>
+    <w:lvl w:ilvl="7" w:tentative="1">
+      <w:start w:val="1"/>
+      <w:numFmt w:val="bullet"/>
+      <w:lvlText w:val=""/>
+      <w:lvlJc w:val="left"/>
+      <w:pPr>
+        <w:tabs>
+          <w:tab w:val="num" w:pos="5760"/>
+        </w:tabs>
+        <w:ind w:left="5760" w:hanging="360"/>
+      </w:pPr>
+      <w:rPr>
+        <w:rFonts w:ascii="Wingdings" w:hAnsi="Wingdings" w:hint="default"/>
+        <w:sz w:val="20"/>
+      </w:rPr>
+    </w:lvl>
+    <w:lvl w:ilvl="8" w:tentative="1">
+      <w:start w:val="1"/>
+      <w:numFmt w:val="bullet"/>
+      <w:lvlText w:val=""/>
+      <w:lvlJc w:val="left"/>
+      <w:pPr>
+        <w:tabs>
+          <w:tab w:val="num" w:pos="6480"/>
+        </w:tabs>
+        <w:ind w:left="6480" w:hanging="360"/>
+      </w:pPr>
+      <w:rPr>
+        <w:rFonts w:ascii="Wingdings" w:hAnsi="Wingdings" w:hint="default"/>
+        <w:sz w:val="20"/>
+      </w:rPr>
+    </w:lvl>
+  </w:abstractNum>
+  <w:abstractNum w:abstractNumId="15" w15:restartNumberingAfterBreak="0">
     <w:nsid w:val="70CB6931"/>
     <w:multiLevelType w:val="multilevel"/>
     <w:tmpl w:val="775EE22E"/>
@@ -2896,38 +4283,357 @@
       </w:rPr>
     </w:lvl>
   </w:abstractNum>
+  <w:abstractNum w:abstractNumId="16" w15:restartNumberingAfterBreak="0">
+    <w:nsid w:val="73D75C23"/>
+    <w:multiLevelType w:val="multilevel"/>
+    <w:tmpl w:val="F2EAB766"/>
+    <w:lvl w:ilvl="0">
+      <w:start w:val="1"/>
+      <w:numFmt w:val="bullet"/>
+      <w:lvlText w:val=""/>
+      <w:lvlJc w:val="left"/>
+      <w:pPr>
+        <w:tabs>
+          <w:tab w:val="num" w:pos="720"/>
+        </w:tabs>
+        <w:ind w:left="720" w:hanging="360"/>
+      </w:pPr>
+      <w:rPr>
+        <w:rFonts w:ascii="Symbol" w:hAnsi="Symbol" w:hint="default"/>
+        <w:sz w:val="20"/>
+      </w:rPr>
+    </w:lvl>
+    <w:lvl w:ilvl="1" w:tentative="1">
+      <w:start w:val="1"/>
+      <w:numFmt w:val="bullet"/>
+      <w:lvlText w:val="o"/>
+      <w:lvlJc w:val="left"/>
+      <w:pPr>
+        <w:tabs>
+          <w:tab w:val="num" w:pos="1440"/>
+        </w:tabs>
+        <w:ind w:left="1440" w:hanging="360"/>
+      </w:pPr>
+      <w:rPr>
+        <w:rFonts w:ascii="Courier New" w:hAnsi="Courier New" w:hint="default"/>
+        <w:sz w:val="20"/>
+      </w:rPr>
+    </w:lvl>
+    <w:lvl w:ilvl="2" w:tentative="1">
+      <w:start w:val="1"/>
+      <w:numFmt w:val="bullet"/>
+      <w:lvlText w:val=""/>
+      <w:lvlJc w:val="left"/>
+      <w:pPr>
+        <w:tabs>
+          <w:tab w:val="num" w:pos="2160"/>
+        </w:tabs>
+        <w:ind w:left="2160" w:hanging="360"/>
+      </w:pPr>
+      <w:rPr>
+        <w:rFonts w:ascii="Wingdings" w:hAnsi="Wingdings" w:hint="default"/>
+        <w:sz w:val="20"/>
+      </w:rPr>
+    </w:lvl>
+    <w:lvl w:ilvl="3" w:tentative="1">
+      <w:start w:val="1"/>
+      <w:numFmt w:val="bullet"/>
+      <w:lvlText w:val=""/>
+      <w:lvlJc w:val="left"/>
+      <w:pPr>
+        <w:tabs>
+          <w:tab w:val="num" w:pos="2880"/>
+        </w:tabs>
+        <w:ind w:left="2880" w:hanging="360"/>
+      </w:pPr>
+      <w:rPr>
+        <w:rFonts w:ascii="Wingdings" w:hAnsi="Wingdings" w:hint="default"/>
+        <w:sz w:val="20"/>
+      </w:rPr>
+    </w:lvl>
+    <w:lvl w:ilvl="4" w:tentative="1">
+      <w:start w:val="1"/>
+      <w:numFmt w:val="bullet"/>
+      <w:lvlText w:val=""/>
+      <w:lvlJc w:val="left"/>
+      <w:pPr>
+        <w:tabs>
+          <w:tab w:val="num" w:pos="3600"/>
+        </w:tabs>
+        <w:ind w:left="3600" w:hanging="360"/>
+      </w:pPr>
+      <w:rPr>
+        <w:rFonts w:ascii="Wingdings" w:hAnsi="Wingdings" w:hint="default"/>
+        <w:sz w:val="20"/>
+      </w:rPr>
+    </w:lvl>
+    <w:lvl w:ilvl="5" w:tentative="1">
+      <w:start w:val="1"/>
+      <w:numFmt w:val="bullet"/>
+      <w:lvlText w:val=""/>
+      <w:lvlJc w:val="left"/>
+      <w:pPr>
+        <w:tabs>
+          <w:tab w:val="num" w:pos="4320"/>
+        </w:tabs>
+        <w:ind w:left="4320" w:hanging="360"/>
+      </w:pPr>
+      <w:rPr>
+        <w:rFonts w:ascii="Wingdings" w:hAnsi="Wingdings" w:hint="default"/>
+        <w:sz w:val="20"/>
+      </w:rPr>
+    </w:lvl>
+    <w:lvl w:ilvl="6" w:tentative="1">
+      <w:start w:val="1"/>
+      <w:numFmt w:val="bullet"/>
+      <w:lvlText w:val=""/>
+      <w:lvlJc w:val="left"/>
+      <w:pPr>
+        <w:tabs>
+          <w:tab w:val="num" w:pos="5040"/>
+        </w:tabs>
+        <w:ind w:left="5040" w:hanging="360"/>
+      </w:pPr>
+      <w:rPr>
+        <w:rFonts w:ascii="Wingdings" w:hAnsi="Wingdings" w:hint="default"/>
+        <w:sz w:val="20"/>
+      </w:rPr>
+    </w:lvl>
+    <w:lvl w:ilvl="7" w:tentative="1">
+      <w:start w:val="1"/>
+      <w:numFmt w:val="bullet"/>
+      <w:lvlText w:val=""/>
+      <w:lvlJc w:val="left"/>
+      <w:pPr>
+        <w:tabs>
+          <w:tab w:val="num" w:pos="5760"/>
+        </w:tabs>
+        <w:ind w:left="5760" w:hanging="360"/>
+      </w:pPr>
+      <w:rPr>
+        <w:rFonts w:ascii="Wingdings" w:hAnsi="Wingdings" w:hint="default"/>
+        <w:sz w:val="20"/>
+      </w:rPr>
+    </w:lvl>
+    <w:lvl w:ilvl="8" w:tentative="1">
+      <w:start w:val="1"/>
+      <w:numFmt w:val="bullet"/>
+      <w:lvlText w:val=""/>
+      <w:lvlJc w:val="left"/>
+      <w:pPr>
+        <w:tabs>
+          <w:tab w:val="num" w:pos="6480"/>
+        </w:tabs>
+        <w:ind w:left="6480" w:hanging="360"/>
+      </w:pPr>
+      <w:rPr>
+        <w:rFonts w:ascii="Wingdings" w:hAnsi="Wingdings" w:hint="default"/>
+        <w:sz w:val="20"/>
+      </w:rPr>
+    </w:lvl>
+  </w:abstractNum>
+  <w:abstractNum w:abstractNumId="17" w15:restartNumberingAfterBreak="0">
+    <w:nsid w:val="7ADB791F"/>
+    <w:multiLevelType w:val="multilevel"/>
+    <w:tmpl w:val="ED00C1E4"/>
+    <w:lvl w:ilvl="0">
+      <w:start w:val="1"/>
+      <w:numFmt w:val="bullet"/>
+      <w:lvlText w:val=""/>
+      <w:lvlJc w:val="left"/>
+      <w:pPr>
+        <w:tabs>
+          <w:tab w:val="num" w:pos="720"/>
+        </w:tabs>
+        <w:ind w:left="720" w:hanging="360"/>
+      </w:pPr>
+      <w:rPr>
+        <w:rFonts w:ascii="Symbol" w:hAnsi="Symbol" w:hint="default"/>
+        <w:sz w:val="20"/>
+      </w:rPr>
+    </w:lvl>
+    <w:lvl w:ilvl="1" w:tentative="1">
+      <w:start w:val="1"/>
+      <w:numFmt w:val="bullet"/>
+      <w:lvlText w:val="o"/>
+      <w:lvlJc w:val="left"/>
+      <w:pPr>
+        <w:tabs>
+          <w:tab w:val="num" w:pos="1440"/>
+        </w:tabs>
+        <w:ind w:left="1440" w:hanging="360"/>
+      </w:pPr>
+      <w:rPr>
+        <w:rFonts w:ascii="Courier New" w:hAnsi="Courier New" w:hint="default"/>
+        <w:sz w:val="20"/>
+      </w:rPr>
+    </w:lvl>
+    <w:lvl w:ilvl="2" w:tentative="1">
+      <w:start w:val="1"/>
+      <w:numFmt w:val="bullet"/>
+      <w:lvlText w:val=""/>
+      <w:lvlJc w:val="left"/>
+      <w:pPr>
+        <w:tabs>
+          <w:tab w:val="num" w:pos="2160"/>
+        </w:tabs>
+        <w:ind w:left="2160" w:hanging="360"/>
+      </w:pPr>
+      <w:rPr>
+        <w:rFonts w:ascii="Wingdings" w:hAnsi="Wingdings" w:hint="default"/>
+        <w:sz w:val="20"/>
+      </w:rPr>
+    </w:lvl>
+    <w:lvl w:ilvl="3" w:tentative="1">
+      <w:start w:val="1"/>
+      <w:numFmt w:val="bullet"/>
+      <w:lvlText w:val=""/>
+      <w:lvlJc w:val="left"/>
+      <w:pPr>
+        <w:tabs>
+          <w:tab w:val="num" w:pos="2880"/>
+        </w:tabs>
+        <w:ind w:left="2880" w:hanging="360"/>
+      </w:pPr>
+      <w:rPr>
+        <w:rFonts w:ascii="Wingdings" w:hAnsi="Wingdings" w:hint="default"/>
+        <w:sz w:val="20"/>
+      </w:rPr>
+    </w:lvl>
+    <w:lvl w:ilvl="4" w:tentative="1">
+      <w:start w:val="1"/>
+      <w:numFmt w:val="bullet"/>
+      <w:lvlText w:val=""/>
+      <w:lvlJc w:val="left"/>
+      <w:pPr>
+        <w:tabs>
+          <w:tab w:val="num" w:pos="3600"/>
+        </w:tabs>
+        <w:ind w:left="3600" w:hanging="360"/>
+      </w:pPr>
+      <w:rPr>
+        <w:rFonts w:ascii="Wingdings" w:hAnsi="Wingdings" w:hint="default"/>
+        <w:sz w:val="20"/>
+      </w:rPr>
+    </w:lvl>
+    <w:lvl w:ilvl="5" w:tentative="1">
+      <w:start w:val="1"/>
+      <w:numFmt w:val="bullet"/>
+      <w:lvlText w:val=""/>
+      <w:lvlJc w:val="left"/>
+      <w:pPr>
+        <w:tabs>
+          <w:tab w:val="num" w:pos="4320"/>
+        </w:tabs>
+        <w:ind w:left="4320" w:hanging="360"/>
+      </w:pPr>
+      <w:rPr>
+        <w:rFonts w:ascii="Wingdings" w:hAnsi="Wingdings" w:hint="default"/>
+        <w:sz w:val="20"/>
+      </w:rPr>
+    </w:lvl>
+    <w:lvl w:ilvl="6" w:tentative="1">
+      <w:start w:val="1"/>
+      <w:numFmt w:val="bullet"/>
+      <w:lvlText w:val=""/>
+      <w:lvlJc w:val="left"/>
+      <w:pPr>
+        <w:tabs>
+          <w:tab w:val="num" w:pos="5040"/>
+        </w:tabs>
+        <w:ind w:left="5040" w:hanging="360"/>
+      </w:pPr>
+      <w:rPr>
+        <w:rFonts w:ascii="Wingdings" w:hAnsi="Wingdings" w:hint="default"/>
+        <w:sz w:val="20"/>
+      </w:rPr>
+    </w:lvl>
+    <w:lvl w:ilvl="7" w:tentative="1">
+      <w:start w:val="1"/>
+      <w:numFmt w:val="bullet"/>
+      <w:lvlText w:val=""/>
+      <w:lvlJc w:val="left"/>
+      <w:pPr>
+        <w:tabs>
+          <w:tab w:val="num" w:pos="5760"/>
+        </w:tabs>
+        <w:ind w:left="5760" w:hanging="360"/>
+      </w:pPr>
+      <w:rPr>
+        <w:rFonts w:ascii="Wingdings" w:hAnsi="Wingdings" w:hint="default"/>
+        <w:sz w:val="20"/>
+      </w:rPr>
+    </w:lvl>
+    <w:lvl w:ilvl="8" w:tentative="1">
+      <w:start w:val="1"/>
+      <w:numFmt w:val="bullet"/>
+      <w:lvlText w:val=""/>
+      <w:lvlJc w:val="left"/>
+      <w:pPr>
+        <w:tabs>
+          <w:tab w:val="num" w:pos="6480"/>
+        </w:tabs>
+        <w:ind w:left="6480" w:hanging="360"/>
+      </w:pPr>
+      <w:rPr>
+        <w:rFonts w:ascii="Wingdings" w:hAnsi="Wingdings" w:hint="default"/>
+        <w:sz w:val="20"/>
+      </w:rPr>
+    </w:lvl>
+  </w:abstractNum>
   <w:num w:numId="1">
-    <w:abstractNumId w:val="4"/>
+    <w:abstractNumId w:val="7"/>
   </w:num>
   <w:num w:numId="2">
-    <w:abstractNumId w:val="6"/>
+    <w:abstractNumId w:val="10"/>
   </w:num>
   <w:num w:numId="3">
-    <w:abstractNumId w:val="3"/>
+    <w:abstractNumId w:val="5"/>
   </w:num>
   <w:num w:numId="4">
-    <w:abstractNumId w:val="9"/>
+    <w:abstractNumId w:val="13"/>
   </w:num>
   <w:num w:numId="5">
-    <w:abstractNumId w:val="1"/>
+    <w:abstractNumId w:val="2"/>
   </w:num>
   <w:num w:numId="6">
-    <w:abstractNumId w:val="8"/>
+    <w:abstractNumId w:val="12"/>
   </w:num>
   <w:num w:numId="7">
     <w:abstractNumId w:val="0"/>
   </w:num>
   <w:num w:numId="8">
-    <w:abstractNumId w:val="10"/>
+    <w:abstractNumId w:val="15"/>
   </w:num>
   <w:num w:numId="9">
-    <w:abstractNumId w:val="7"/>
+    <w:abstractNumId w:val="11"/>
   </w:num>
   <w:num w:numId="10">
-    <w:abstractNumId w:val="2"/>
+    <w:abstractNumId w:val="3"/>
   </w:num>
   <w:num w:numId="11">
-    <w:abstractNumId w:val="5"/>
+    <w:abstractNumId w:val="8"/>
+  </w:num>
+  <w:num w:numId="12">
+    <w:abstractNumId w:val="9"/>
+  </w:num>
+  <w:num w:numId="13">
+    <w:abstractNumId w:val="16"/>
+  </w:num>
+  <w:num w:numId="14">
+    <w:abstractNumId w:val="14"/>
+  </w:num>
+  <w:num w:numId="15">
+    <w:abstractNumId w:val="6"/>
+  </w:num>
+  <w:num w:numId="16">
+    <w:abstractNumId w:val="4"/>
+  </w:num>
+  <w:num w:numId="17">
+    <w:abstractNumId w:val="1"/>
+  </w:num>
+  <w:num w:numId="18">
+    <w:abstractNumId w:val="17"/>
   </w:num>
 </w:numbering>
 </file>

</xml_diff>